<commit_message>
Aggiornato SDD, Class Diagrams e Component Diagram
</commit_message>
<xml_diff>
--- a/Deliverables/System Design Document_GamEvaluate.docx
+++ b/Deliverables/System Design Document_GamEvaluate.docx
@@ -1770,24 +1770,15 @@
           <w:sz w:val="28"/>
           <w:szCs w:val="28"/>
         </w:rPr>
-        <w:t xml:space="preserve">Decomposizione in </w:t>
-      </w:r>
-      <w:proofErr w:type="gramStart"/>
+        <w:t>Decomposizione in sotto</w:t>
+      </w:r>
       <w:r>
         <w:rPr>
           <w:sz w:val="28"/>
           <w:szCs w:val="28"/>
         </w:rPr>
-        <w:t>sotto</w:t>
-      </w:r>
-      <w:r>
-        <w:rPr>
-          <w:sz w:val="28"/>
-          <w:szCs w:val="28"/>
-        </w:rPr>
         <w:t>sistemi :</w:t>
       </w:r>
-      <w:proofErr w:type="gramEnd"/>
     </w:p>
     <w:p>
       <w:pPr>
@@ -1835,9 +1826,9 @@
           <w:szCs w:val="24"/>
         </w:rPr>
         <w:drawing>
-          <wp:inline distT="0" distB="0" distL="0" distR="0" wp14:anchorId="68AD5A16" wp14:editId="27F05E6D">
-            <wp:extent cx="5207177" cy="4478437"/>
-            <wp:effectExtent l="0" t="0" r="0" b="0"/>
+          <wp:inline distT="0" distB="0" distL="0" distR="0" wp14:anchorId="68AD5A16" wp14:editId="62A3516A">
+            <wp:extent cx="5250180" cy="5116587"/>
+            <wp:effectExtent l="0" t="0" r="7620" b="8255"/>
             <wp:docPr id="3" name="Immagine 3"/>
             <wp:cNvGraphicFramePr>
               <a:graphicFrameLocks xmlns:a="http://schemas.openxmlformats.org/drawingml/2006/main" noChangeAspect="1"/>
@@ -1864,7 +1855,7 @@
                   <pic:spPr>
                     <a:xfrm>
                       <a:off x="0" y="0"/>
-                      <a:ext cx="5207177" cy="4478437"/>
+                      <a:ext cx="5258695" cy="5124886"/>
                     </a:xfrm>
                     <a:prstGeom prst="rect">
                       <a:avLst/>
@@ -1946,7 +1937,6 @@
                 <w:sz w:val="20"/>
                 <w:szCs w:val="20"/>
               </w:rPr>
-              <w:lastRenderedPageBreak/>
               <w:t>Interfaccia Utente</w:t>
             </w:r>
           </w:p>
@@ -2001,7 +1991,7 @@
                 <w:sz w:val="20"/>
                 <w:szCs w:val="20"/>
               </w:rPr>
-              <w:t>AccountManager</w:t>
+              <w:t>GeneralUserManager</w:t>
             </w:r>
           </w:p>
         </w:tc>
@@ -2076,7 +2066,7 @@
                 <w:sz w:val="20"/>
                 <w:szCs w:val="20"/>
               </w:rPr>
-              <w:t>GameManager</w:t>
+              <w:t>GiocoManager</w:t>
             </w:r>
           </w:p>
         </w:tc>
@@ -2144,7 +2134,7 @@
                 <w:sz w:val="20"/>
                 <w:szCs w:val="20"/>
               </w:rPr>
-              <w:t>ReviewManager</w:t>
+              <w:t>RecensioneManager</w:t>
             </w:r>
           </w:p>
         </w:tc>
@@ -2214,7 +2204,7 @@
                 <w:sz w:val="20"/>
                 <w:szCs w:val="20"/>
               </w:rPr>
-              <w:t>GenreManager</w:t>
+              <w:t>GenereManager</w:t>
             </w:r>
           </w:p>
         </w:tc>
@@ -2284,7 +2274,7 @@
                 <w:sz w:val="20"/>
                 <w:szCs w:val="20"/>
               </w:rPr>
-              <w:t>PlatformManager</w:t>
+              <w:t>PiattaformaManager</w:t>
             </w:r>
           </w:p>
         </w:tc>
@@ -2322,6 +2312,121 @@
                 <w:szCs w:val="20"/>
               </w:rPr>
               <w:t>di aggiungere o eliminare una piattaforma.</w:t>
+            </w:r>
+          </w:p>
+        </w:tc>
+      </w:tr>
+      <w:tr>
+        <w:trPr>
+          <w:trHeight w:val="455"/>
+          <w:jc w:val="center"/>
+        </w:trPr>
+        <w:tc>
+          <w:tcPr>
+            <w:tcW w:w="4406" w:type="dxa"/>
+            <w:shd w:val="clear" w:color="auto" w:fill="85CEFF"/>
+            <w:vAlign w:val="center"/>
+          </w:tcPr>
+          <w:p>
+            <w:pPr>
+              <w:jc w:val="center"/>
+              <w:rPr>
+                <w:b/>
+                <w:bCs/>
+                <w:sz w:val="20"/>
+                <w:szCs w:val="20"/>
+              </w:rPr>
+            </w:pPr>
+            <w:r>
+              <w:rPr>
+                <w:b/>
+                <w:bCs/>
+                <w:sz w:val="20"/>
+                <w:szCs w:val="20"/>
+              </w:rPr>
+              <w:t>ValutazioneManager</w:t>
+            </w:r>
+          </w:p>
+        </w:tc>
+        <w:tc>
+          <w:tcPr>
+            <w:tcW w:w="4406" w:type="dxa"/>
+            <w:vAlign w:val="center"/>
+          </w:tcPr>
+          <w:p>
+            <w:pPr>
+              <w:rPr>
+                <w:sz w:val="20"/>
+                <w:szCs w:val="20"/>
+              </w:rPr>
+            </w:pPr>
+            <w:r>
+              <w:rPr>
+                <w:sz w:val="20"/>
+                <w:szCs w:val="20"/>
+              </w:rPr>
+              <w:t>Permette</w:t>
+            </w:r>
+            <w:r>
+              <w:rPr>
+                <w:sz w:val="20"/>
+                <w:szCs w:val="20"/>
+              </w:rPr>
+              <w:t>l’aggiunta e la modifica della scheda di valutazione di un gioco.</w:t>
+            </w:r>
+          </w:p>
+        </w:tc>
+      </w:tr>
+      <w:tr>
+        <w:trPr>
+          <w:trHeight w:val="455"/>
+          <w:jc w:val="center"/>
+        </w:trPr>
+        <w:tc>
+          <w:tcPr>
+            <w:tcW w:w="4406" w:type="dxa"/>
+            <w:shd w:val="clear" w:color="auto" w:fill="85CEFF"/>
+            <w:vAlign w:val="center"/>
+          </w:tcPr>
+          <w:p>
+            <w:pPr>
+              <w:jc w:val="center"/>
+              <w:rPr>
+                <w:b/>
+                <w:bCs/>
+                <w:sz w:val="20"/>
+                <w:szCs w:val="20"/>
+              </w:rPr>
+            </w:pPr>
+            <w:r>
+              <w:rPr>
+                <w:b/>
+                <w:bCs/>
+                <w:sz w:val="20"/>
+                <w:szCs w:val="20"/>
+              </w:rPr>
+              <w:t>HaVotatoManager</w:t>
+            </w:r>
+          </w:p>
+        </w:tc>
+        <w:tc>
+          <w:tcPr>
+            <w:tcW w:w="4406" w:type="dxa"/>
+            <w:vAlign w:val="center"/>
+          </w:tcPr>
+          <w:p>
+            <w:pPr>
+              <w:rPr>
+                <w:sz w:val="20"/>
+                <w:szCs w:val="20"/>
+              </w:rPr>
+            </w:pPr>
+            <w:r>
+              <w:rPr>
+                <w:sz w:val="20"/>
+                <w:szCs w:val="20"/>
+              </w:rPr>
+              <w:t>Permette l’aggiunta di valutazioni di giochi da parte di utenti come coppie username-gioco.</w:t>
             </w:r>
           </w:p>
         </w:tc>
@@ -2517,7 +2622,6 @@
           <w:sz w:val="24"/>
           <w:szCs w:val="24"/>
         </w:rPr>
-        <w:lastRenderedPageBreak/>
         <w:t>2.4</w:t>
       </w:r>
       <w:r>
@@ -2594,21 +2698,12 @@
           <w:szCs w:val="24"/>
         </w:rPr>
       </w:pPr>
-      <w:proofErr w:type="gramStart"/>
-      <w:r>
-        <w:rPr>
-          <w:sz w:val="24"/>
-          <w:szCs w:val="24"/>
-        </w:rPr>
-        <w:t>Username :</w:t>
-      </w:r>
-      <w:proofErr w:type="gramEnd"/>
-      <w:r>
-        <w:rPr>
-          <w:sz w:val="24"/>
-          <w:szCs w:val="24"/>
-        </w:rPr>
-        <w:t xml:space="preserve"> string (PK)</w:t>
+      <w:r>
+        <w:rPr>
+          <w:sz w:val="24"/>
+          <w:szCs w:val="24"/>
+        </w:rPr>
+        <w:t>Username : string (PK)</w:t>
       </w:r>
     </w:p>
     <w:p>
@@ -2625,21 +2720,12 @@
           <w:szCs w:val="24"/>
         </w:rPr>
       </w:pPr>
-      <w:proofErr w:type="gramStart"/>
-      <w:r>
-        <w:rPr>
-          <w:sz w:val="24"/>
-          <w:szCs w:val="24"/>
-        </w:rPr>
-        <w:t>Email :</w:t>
-      </w:r>
-      <w:proofErr w:type="gramEnd"/>
-      <w:r>
-        <w:rPr>
-          <w:sz w:val="24"/>
-          <w:szCs w:val="24"/>
-        </w:rPr>
-        <w:t xml:space="preserve"> string</w:t>
+      <w:r>
+        <w:rPr>
+          <w:sz w:val="24"/>
+          <w:szCs w:val="24"/>
+        </w:rPr>
+        <w:t>Email : string</w:t>
       </w:r>
     </w:p>
     <w:p>
@@ -2656,21 +2742,12 @@
           <w:szCs w:val="24"/>
         </w:rPr>
       </w:pPr>
-      <w:proofErr w:type="gramStart"/>
-      <w:r>
-        <w:rPr>
-          <w:sz w:val="24"/>
-          <w:szCs w:val="24"/>
-        </w:rPr>
-        <w:t>Password :</w:t>
-      </w:r>
-      <w:proofErr w:type="gramEnd"/>
-      <w:r>
-        <w:rPr>
-          <w:sz w:val="24"/>
-          <w:szCs w:val="24"/>
-        </w:rPr>
-        <w:t xml:space="preserve"> string</w:t>
+      <w:r>
+        <w:rPr>
+          <w:sz w:val="24"/>
+          <w:szCs w:val="24"/>
+        </w:rPr>
+        <w:t>Password : string</w:t>
       </w:r>
     </w:p>
     <w:p>
@@ -2687,21 +2764,12 @@
           <w:szCs w:val="24"/>
         </w:rPr>
       </w:pPr>
-      <w:proofErr w:type="gramStart"/>
-      <w:r>
-        <w:rPr>
-          <w:sz w:val="24"/>
-          <w:szCs w:val="24"/>
-        </w:rPr>
-        <w:t>Role :</w:t>
-      </w:r>
-      <w:proofErr w:type="gramEnd"/>
-      <w:r>
-        <w:rPr>
-          <w:sz w:val="24"/>
-          <w:szCs w:val="24"/>
-        </w:rPr>
-        <w:t xml:space="preserve"> int</w:t>
+      <w:r>
+        <w:rPr>
+          <w:sz w:val="24"/>
+          <w:szCs w:val="24"/>
+        </w:rPr>
+        <w:t>Role : int</w:t>
       </w:r>
     </w:p>
     <w:p>
@@ -2718,21 +2786,12 @@
           <w:szCs w:val="24"/>
         </w:rPr>
       </w:pPr>
-      <w:proofErr w:type="gramStart"/>
-      <w:r>
-        <w:rPr>
-          <w:sz w:val="24"/>
-          <w:szCs w:val="24"/>
-        </w:rPr>
-        <w:t>Banned :</w:t>
-      </w:r>
-      <w:proofErr w:type="gramEnd"/>
-      <w:r>
-        <w:rPr>
-          <w:sz w:val="24"/>
-          <w:szCs w:val="24"/>
-        </w:rPr>
-        <w:t xml:space="preserve"> tinyint</w:t>
+      <w:r>
+        <w:rPr>
+          <w:sz w:val="24"/>
+          <w:szCs w:val="24"/>
+        </w:rPr>
+        <w:t>Banned : tinyint</w:t>
       </w:r>
     </w:p>
     <w:p>
@@ -2790,23 +2849,7 @@
           <w:sz w:val="24"/>
           <w:szCs w:val="24"/>
         </w:rPr>
-        <w:t>ID_</w:t>
-      </w:r>
-      <w:proofErr w:type="gramStart"/>
-      <w:r>
-        <w:rPr>
-          <w:sz w:val="24"/>
-          <w:szCs w:val="24"/>
-        </w:rPr>
-        <w:t>Gioco :</w:t>
-      </w:r>
-      <w:proofErr w:type="gramEnd"/>
-      <w:r>
-        <w:rPr>
-          <w:sz w:val="24"/>
-          <w:szCs w:val="24"/>
-        </w:rPr>
-        <w:t xml:space="preserve"> int (PK)</w:t>
+        <w:t>ID_Gioco : int (PK)</w:t>
       </w:r>
     </w:p>
     <w:p>
@@ -2823,21 +2866,12 @@
           <w:szCs w:val="24"/>
         </w:rPr>
       </w:pPr>
-      <w:proofErr w:type="gramStart"/>
-      <w:r>
-        <w:rPr>
-          <w:sz w:val="24"/>
-          <w:szCs w:val="24"/>
-        </w:rPr>
-        <w:t>Nome :</w:t>
-      </w:r>
-      <w:proofErr w:type="gramEnd"/>
-      <w:r>
-        <w:rPr>
-          <w:sz w:val="24"/>
-          <w:szCs w:val="24"/>
-        </w:rPr>
-        <w:t xml:space="preserve"> string</w:t>
+      <w:r>
+        <w:rPr>
+          <w:sz w:val="24"/>
+          <w:szCs w:val="24"/>
+        </w:rPr>
+        <w:t>Nome : string</w:t>
       </w:r>
     </w:p>
     <w:p>
@@ -2854,21 +2888,12 @@
           <w:szCs w:val="24"/>
         </w:rPr>
       </w:pPr>
-      <w:proofErr w:type="gramStart"/>
-      <w:r>
-        <w:rPr>
-          <w:sz w:val="24"/>
-          <w:szCs w:val="24"/>
-        </w:rPr>
-        <w:t>Descrizione :</w:t>
-      </w:r>
-      <w:proofErr w:type="gramEnd"/>
-      <w:r>
-        <w:rPr>
-          <w:sz w:val="24"/>
-          <w:szCs w:val="24"/>
-        </w:rPr>
-        <w:t xml:space="preserve"> string</w:t>
+      <w:r>
+        <w:rPr>
+          <w:sz w:val="24"/>
+          <w:szCs w:val="24"/>
+        </w:rPr>
+        <w:t>Descrizione : string</w:t>
       </w:r>
     </w:p>
     <w:p>
@@ -2885,21 +2910,19 @@
           <w:szCs w:val="24"/>
         </w:rPr>
       </w:pPr>
-      <w:proofErr w:type="gramStart"/>
-      <w:r>
-        <w:rPr>
-          <w:sz w:val="24"/>
-          <w:szCs w:val="24"/>
-        </w:rPr>
-        <w:t>Immagine :</w:t>
-      </w:r>
-      <w:proofErr w:type="gramEnd"/>
-      <w:r>
-        <w:rPr>
-          <w:sz w:val="24"/>
-          <w:szCs w:val="24"/>
-        </w:rPr>
-        <w:t xml:space="preserve"> blob</w:t>
+      <w:r>
+        <w:rPr>
+          <w:sz w:val="24"/>
+          <w:szCs w:val="24"/>
+        </w:rPr>
+        <w:t xml:space="preserve">Immagine : </w:t>
+      </w:r>
+      <w:r>
+        <w:rPr>
+          <w:sz w:val="24"/>
+          <w:szCs w:val="24"/>
+        </w:rPr>
+        <w:t>string</w:t>
       </w:r>
     </w:p>
     <w:p>
@@ -2921,23 +2944,7 @@
           <w:sz w:val="24"/>
           <w:szCs w:val="24"/>
         </w:rPr>
-        <w:t>ID_</w:t>
-      </w:r>
-      <w:proofErr w:type="gramStart"/>
-      <w:r>
-        <w:rPr>
-          <w:sz w:val="24"/>
-          <w:szCs w:val="24"/>
-        </w:rPr>
-        <w:t>Genere :</w:t>
-      </w:r>
-      <w:proofErr w:type="gramEnd"/>
-      <w:r>
-        <w:rPr>
-          <w:sz w:val="24"/>
-          <w:szCs w:val="24"/>
-        </w:rPr>
-        <w:t xml:space="preserve"> int (FK)</w:t>
+        <w:t>ID_Genere : int (FK)</w:t>
       </w:r>
     </w:p>
     <w:p>
@@ -2959,23 +2966,7 @@
           <w:sz w:val="24"/>
           <w:szCs w:val="24"/>
         </w:rPr>
-        <w:t>ID_</w:t>
-      </w:r>
-      <w:proofErr w:type="gramStart"/>
-      <w:r>
-        <w:rPr>
-          <w:sz w:val="24"/>
-          <w:szCs w:val="24"/>
-        </w:rPr>
-        <w:t>Valutazione :</w:t>
-      </w:r>
-      <w:proofErr w:type="gramEnd"/>
-      <w:r>
-        <w:rPr>
-          <w:sz w:val="24"/>
-          <w:szCs w:val="24"/>
-        </w:rPr>
-        <w:t xml:space="preserve"> int (FK)</w:t>
+        <w:t>ID_Valutazione : int (FK)</w:t>
       </w:r>
     </w:p>
     <w:p>
@@ -2997,23 +2988,21 @@
           <w:sz w:val="24"/>
           <w:szCs w:val="24"/>
         </w:rPr>
-        <w:t>ID_</w:t>
-      </w:r>
-      <w:proofErr w:type="gramStart"/>
-      <w:r>
-        <w:rPr>
-          <w:sz w:val="24"/>
-          <w:szCs w:val="24"/>
-        </w:rPr>
-        <w:t>Piattaforma :</w:t>
-      </w:r>
-      <w:proofErr w:type="gramEnd"/>
-      <w:r>
-        <w:rPr>
-          <w:sz w:val="24"/>
-          <w:szCs w:val="24"/>
-        </w:rPr>
-        <w:t xml:space="preserve"> int (FK)</w:t>
+        <w:t xml:space="preserve">ID_Piattaforma : </w:t>
+      </w:r>
+      <w:r>
+        <w:rPr>
+          <w:sz w:val="24"/>
+          <w:szCs w:val="24"/>
+        </w:rPr>
+        <w:t xml:space="preserve">string </w:t>
+      </w:r>
+      <w:r>
+        <w:rPr>
+          <w:sz w:val="24"/>
+          <w:szCs w:val="24"/>
+        </w:rPr>
+        <w:t>(FK)</w:t>
       </w:r>
     </w:p>
     <w:p>
@@ -3029,7 +3018,21 @@
           <w:sz w:val="24"/>
           <w:szCs w:val="24"/>
         </w:rPr>
-        <w:t>La tabella contiene informazioni riguardanti un singolo gioco. Essa presenta oltre alle informazioni di base anche un campo Immagine contenente l’immagine di copertina del gioco. Un gioco è identificato univocamente dal suo ID_Gioco ed è collegato al proprio Genere, alla propria Piattaforma e alla propria Valutazione tramite chiavi esterne.</w:t>
+        <w:t>La tabella contiene informazioni riguardanti un singolo gioco. Essa presenta oltre alle informazioni di base anche un campo Immagine contenente l’</w:t>
+      </w:r>
+      <w:r>
+        <w:rPr>
+          <w:sz w:val="24"/>
+          <w:szCs w:val="24"/>
+        </w:rPr>
+        <w:t xml:space="preserve">url dell’ </w:t>
+      </w:r>
+      <w:r>
+        <w:rPr>
+          <w:sz w:val="24"/>
+          <w:szCs w:val="24"/>
+        </w:rPr>
+        <w:t>immagine di copertina del gioco. Un gioco è identificato univocamente dal suo ID_Gioco ed è collegato al proprio Genere, alla propria Piattaforma e alla propria Valutazione tramite chiavi esterne.</w:t>
       </w:r>
     </w:p>
     <w:p>
@@ -3071,30 +3074,14 @@
           <w:sz w:val="24"/>
           <w:szCs w:val="24"/>
         </w:rPr>
-        <w:t>ID_</w:t>
-      </w:r>
-      <w:proofErr w:type="gramStart"/>
-      <w:r>
-        <w:rPr>
-          <w:sz w:val="24"/>
-          <w:szCs w:val="24"/>
-        </w:rPr>
-        <w:t>Recensione</w:t>
-      </w:r>
-      <w:r>
-        <w:rPr>
-          <w:sz w:val="24"/>
-          <w:szCs w:val="24"/>
-        </w:rPr>
-        <w:t xml:space="preserve"> :</w:t>
-      </w:r>
-      <w:proofErr w:type="gramEnd"/>
-      <w:r>
-        <w:rPr>
-          <w:sz w:val="24"/>
-          <w:szCs w:val="24"/>
-        </w:rPr>
-        <w:t xml:space="preserve"> int (PK)</w:t>
+        <w:t>Testo</w:t>
+      </w:r>
+      <w:r>
+        <w:rPr>
+          <w:sz w:val="24"/>
+          <w:szCs w:val="24"/>
+        </w:rPr>
+        <w:t xml:space="preserve"> : string</w:t>
       </w:r>
     </w:p>
     <w:p>
@@ -3111,28 +3098,40 @@
           <w:szCs w:val="24"/>
         </w:rPr>
       </w:pPr>
-      <w:proofErr w:type="gramStart"/>
-      <w:r>
-        <w:rPr>
-          <w:sz w:val="24"/>
-          <w:szCs w:val="24"/>
-        </w:rPr>
-        <w:t>Testo</w:t>
-      </w:r>
-      <w:r>
-        <w:rPr>
-          <w:sz w:val="24"/>
-          <w:szCs w:val="24"/>
-        </w:rPr>
-        <w:t xml:space="preserve"> :</w:t>
-      </w:r>
-      <w:proofErr w:type="gramEnd"/>
-      <w:r>
-        <w:rPr>
-          <w:sz w:val="24"/>
-          <w:szCs w:val="24"/>
-        </w:rPr>
-        <w:t xml:space="preserve"> string</w:t>
+      <w:r>
+        <w:rPr>
+          <w:sz w:val="24"/>
+          <w:szCs w:val="24"/>
+        </w:rPr>
+        <w:t>Data</w:t>
+      </w:r>
+      <w:r>
+        <w:rPr>
+          <w:sz w:val="24"/>
+          <w:szCs w:val="24"/>
+        </w:rPr>
+        <w:t xml:space="preserve"> : </w:t>
+      </w:r>
+      <w:r>
+        <w:rPr>
+          <w:sz w:val="24"/>
+          <w:szCs w:val="24"/>
+        </w:rPr>
+        <w:t>datetime</w:t>
+      </w:r>
+      <w:r>
+        <w:rPr>
+          <w:sz w:val="24"/>
+          <w:szCs w:val="24"/>
+        </w:rPr>
+        <w:t xml:space="preserve"> </w:t>
+      </w:r>
+      <w:r>
+        <w:rPr>
+          <w:sz w:val="24"/>
+          <w:szCs w:val="24"/>
+        </w:rPr>
+        <w:t>(FK)</w:t>
       </w:r>
     </w:p>
     <w:p>
@@ -3149,35 +3148,26 @@
           <w:szCs w:val="24"/>
         </w:rPr>
       </w:pPr>
-      <w:proofErr w:type="gramStart"/>
-      <w:r>
-        <w:rPr>
-          <w:sz w:val="24"/>
-          <w:szCs w:val="24"/>
-        </w:rPr>
-        <w:t>Data</w:t>
-      </w:r>
-      <w:r>
-        <w:rPr>
-          <w:sz w:val="24"/>
-          <w:szCs w:val="24"/>
-        </w:rPr>
-        <w:t xml:space="preserve"> :</w:t>
-      </w:r>
-      <w:proofErr w:type="gramEnd"/>
-      <w:r>
-        <w:rPr>
-          <w:sz w:val="24"/>
-          <w:szCs w:val="24"/>
-        </w:rPr>
-        <w:t xml:space="preserve"> </w:t>
-      </w:r>
-      <w:r>
-        <w:rPr>
-          <w:sz w:val="24"/>
-          <w:szCs w:val="24"/>
-        </w:rPr>
-        <w:t>datetime</w:t>
+      <w:r>
+        <w:rPr>
+          <w:sz w:val="24"/>
+          <w:szCs w:val="24"/>
+        </w:rPr>
+        <w:t>ID_</w:t>
+      </w:r>
+      <w:r>
+        <w:rPr>
+          <w:sz w:val="24"/>
+          <w:szCs w:val="24"/>
+        </w:rPr>
+        <w:t>Gioco</w:t>
+      </w:r>
+      <w:r>
+        <w:rPr>
+          <w:sz w:val="24"/>
+          <w:szCs w:val="24"/>
+        </w:rPr>
+        <w:t xml:space="preserve"> : int (FK)</w:t>
       </w:r>
     </w:p>
     <w:p>
@@ -3194,21 +3184,158 @@
           <w:szCs w:val="24"/>
         </w:rPr>
       </w:pPr>
-      <w:proofErr w:type="gramStart"/>
-      <w:r>
-        <w:rPr>
-          <w:sz w:val="24"/>
-          <w:szCs w:val="24"/>
-        </w:rPr>
-        <w:t>Immagine :</w:t>
-      </w:r>
-      <w:proofErr w:type="gramEnd"/>
-      <w:r>
-        <w:rPr>
-          <w:sz w:val="24"/>
-          <w:szCs w:val="24"/>
-        </w:rPr>
-        <w:t xml:space="preserve"> blob</w:t>
+      <w:r>
+        <w:rPr>
+          <w:sz w:val="24"/>
+          <w:szCs w:val="24"/>
+        </w:rPr>
+        <w:t>Username</w:t>
+      </w:r>
+      <w:r>
+        <w:rPr>
+          <w:sz w:val="24"/>
+          <w:szCs w:val="24"/>
+        </w:rPr>
+        <w:t xml:space="preserve">: </w:t>
+      </w:r>
+      <w:r>
+        <w:rPr>
+          <w:sz w:val="24"/>
+          <w:szCs w:val="24"/>
+        </w:rPr>
+        <w:t>string</w:t>
+      </w:r>
+      <w:r>
+        <w:rPr>
+          <w:sz w:val="24"/>
+          <w:szCs w:val="24"/>
+        </w:rPr>
+        <w:t xml:space="preserve"> (FK)</w:t>
+      </w:r>
+    </w:p>
+    <w:p>
+      <w:pPr>
+        <w:ind w:left="1416"/>
+        <w:rPr>
+          <w:sz w:val="24"/>
+          <w:szCs w:val="24"/>
+        </w:rPr>
+      </w:pPr>
+      <w:r>
+        <w:rPr>
+          <w:sz w:val="24"/>
+          <w:szCs w:val="24"/>
+        </w:rPr>
+        <w:t xml:space="preserve">La tabella contiene informazioni riguardanti </w:t>
+      </w:r>
+      <w:r>
+        <w:rPr>
+          <w:sz w:val="24"/>
+          <w:szCs w:val="24"/>
+        </w:rPr>
+        <w:t>una recensione fatta da un Utente riguardo ad un singolo Gioco</w:t>
+      </w:r>
+      <w:r>
+        <w:rPr>
+          <w:sz w:val="24"/>
+          <w:szCs w:val="24"/>
+        </w:rPr>
+        <w:t>.</w:t>
+      </w:r>
+      <w:r>
+        <w:rPr>
+          <w:sz w:val="24"/>
+          <w:szCs w:val="24"/>
+        </w:rPr>
+        <w:t xml:space="preserve"> Oltre al testo della recensione viene memorizzata anche la data in cui essa è stata effettuata.</w:t>
+      </w:r>
+      <w:r>
+        <w:rPr>
+          <w:sz w:val="24"/>
+          <w:szCs w:val="24"/>
+        </w:rPr>
+        <w:t xml:space="preserve"> </w:t>
+      </w:r>
+      <w:r>
+        <w:rPr>
+          <w:sz w:val="24"/>
+          <w:szCs w:val="24"/>
+        </w:rPr>
+        <w:t>Una recensione</w:t>
+      </w:r>
+      <w:r>
+        <w:rPr>
+          <w:sz w:val="24"/>
+          <w:szCs w:val="24"/>
+        </w:rPr>
+        <w:t xml:space="preserve"> è identificat</w:t>
+      </w:r>
+      <w:r>
+        <w:rPr>
+          <w:sz w:val="24"/>
+          <w:szCs w:val="24"/>
+        </w:rPr>
+        <w:t>a</w:t>
+      </w:r>
+      <w:r>
+        <w:rPr>
+          <w:sz w:val="24"/>
+          <w:szCs w:val="24"/>
+        </w:rPr>
+        <w:t xml:space="preserve"> </w:t>
+      </w:r>
+      <w:r>
+        <w:rPr>
+          <w:sz w:val="24"/>
+          <w:szCs w:val="24"/>
+        </w:rPr>
+        <w:lastRenderedPageBreak/>
+        <w:t>univocamente dal</w:t>
+      </w:r>
+      <w:r>
+        <w:rPr>
+          <w:sz w:val="24"/>
+          <w:szCs w:val="24"/>
+        </w:rPr>
+        <w:t>la tripla costituita dalla data, dall’id del gioco recensito e dallo username dell’utente che l’ha effettuata</w:t>
+      </w:r>
+      <w:r>
+        <w:rPr>
+          <w:sz w:val="24"/>
+          <w:szCs w:val="24"/>
+        </w:rPr>
+        <w:t>.</w:t>
+      </w:r>
+    </w:p>
+    <w:p>
+      <w:pPr>
+        <w:ind w:left="708" w:firstLine="708"/>
+        <w:rPr>
+          <w:b/>
+          <w:bCs/>
+          <w:sz w:val="24"/>
+          <w:szCs w:val="24"/>
+        </w:rPr>
+      </w:pPr>
+    </w:p>
+    <w:p>
+      <w:pPr>
+        <w:ind w:left="708" w:firstLine="708"/>
+        <w:rPr>
+          <w:b/>
+          <w:bCs/>
+          <w:sz w:val="24"/>
+          <w:szCs w:val="24"/>
+        </w:rPr>
+      </w:pPr>
+      <w:r>
+        <w:rPr>
+          <w:b/>
+          <w:bCs/>
+          <w:sz w:val="24"/>
+          <w:szCs w:val="24"/>
+        </w:rPr>
+        <w:t>4. Valutazione</w:t>
       </w:r>
     </w:p>
     <w:p>
@@ -3232,28 +3359,19 @@
         </w:rPr>
         <w:t>ID_</w:t>
       </w:r>
-      <w:proofErr w:type="gramStart"/>
-      <w:r>
-        <w:rPr>
-          <w:sz w:val="24"/>
-          <w:szCs w:val="24"/>
-        </w:rPr>
-        <w:t>Gioco</w:t>
-      </w:r>
-      <w:r>
-        <w:rPr>
-          <w:sz w:val="24"/>
-          <w:szCs w:val="24"/>
-        </w:rPr>
-        <w:t xml:space="preserve"> :</w:t>
-      </w:r>
-      <w:proofErr w:type="gramEnd"/>
-      <w:r>
-        <w:rPr>
-          <w:sz w:val="24"/>
-          <w:szCs w:val="24"/>
-        </w:rPr>
-        <w:t xml:space="preserve"> int (FK)</w:t>
+      <w:r>
+        <w:rPr>
+          <w:sz w:val="24"/>
+          <w:szCs w:val="24"/>
+        </w:rPr>
+        <w:t>Valutazione</w:t>
+      </w:r>
+      <w:r>
+        <w:rPr>
+          <w:sz w:val="24"/>
+          <w:szCs w:val="24"/>
+        </w:rPr>
+        <w:t xml:space="preserve"> : int (PK)</w:t>
       </w:r>
     </w:p>
     <w:p>
@@ -3275,174 +3393,21 @@
           <w:sz w:val="24"/>
           <w:szCs w:val="24"/>
         </w:rPr>
-        <w:t>Username</w:t>
-      </w:r>
-      <w:r>
-        <w:rPr>
-          <w:sz w:val="24"/>
-          <w:szCs w:val="24"/>
-        </w:rPr>
-        <w:t xml:space="preserve">: </w:t>
-      </w:r>
-      <w:r>
-        <w:rPr>
-          <w:sz w:val="24"/>
-          <w:szCs w:val="24"/>
-        </w:rPr>
-        <w:t>string</w:t>
-      </w:r>
-      <w:r>
-        <w:rPr>
-          <w:sz w:val="24"/>
-          <w:szCs w:val="24"/>
-        </w:rPr>
-        <w:t xml:space="preserve"> (FK)</w:t>
-      </w:r>
-    </w:p>
-    <w:p>
-      <w:pPr>
-        <w:ind w:left="1416"/>
-        <w:rPr>
-          <w:sz w:val="24"/>
-          <w:szCs w:val="24"/>
-        </w:rPr>
-      </w:pPr>
-      <w:r>
-        <w:rPr>
-          <w:sz w:val="24"/>
-          <w:szCs w:val="24"/>
-        </w:rPr>
-        <w:t xml:space="preserve">La tabella contiene informazioni riguardanti </w:t>
-      </w:r>
-      <w:r>
-        <w:rPr>
-          <w:sz w:val="24"/>
-          <w:szCs w:val="24"/>
-        </w:rPr>
-        <w:t>una recensione fatta da un Utente riguardo ad un singolo Gioco</w:t>
-      </w:r>
-      <w:r>
-        <w:rPr>
-          <w:sz w:val="24"/>
-          <w:szCs w:val="24"/>
-        </w:rPr>
-        <w:t>.</w:t>
-      </w:r>
-      <w:r>
-        <w:rPr>
-          <w:sz w:val="24"/>
-          <w:szCs w:val="24"/>
-        </w:rPr>
-        <w:t xml:space="preserve"> Oltre al testo della recensione viene memorizzata anche la data in cui essa è stata effettuata.</w:t>
-      </w:r>
-      <w:r>
-        <w:rPr>
-          <w:sz w:val="24"/>
-          <w:szCs w:val="24"/>
-        </w:rPr>
-        <w:t xml:space="preserve"> </w:t>
-      </w:r>
-      <w:r>
-        <w:rPr>
-          <w:sz w:val="24"/>
-          <w:szCs w:val="24"/>
-        </w:rPr>
-        <w:t>Una recensione</w:t>
-      </w:r>
-      <w:r>
-        <w:rPr>
-          <w:sz w:val="24"/>
-          <w:szCs w:val="24"/>
-        </w:rPr>
-        <w:t xml:space="preserve"> è identificat</w:t>
-      </w:r>
-      <w:r>
-        <w:rPr>
-          <w:sz w:val="24"/>
-          <w:szCs w:val="24"/>
-        </w:rPr>
-        <w:t>a</w:t>
-      </w:r>
-      <w:r>
-        <w:rPr>
-          <w:sz w:val="24"/>
-          <w:szCs w:val="24"/>
-        </w:rPr>
-        <w:t xml:space="preserve"> univocamente dal suo ID_</w:t>
-      </w:r>
-      <w:r>
-        <w:rPr>
-          <w:sz w:val="24"/>
-          <w:szCs w:val="24"/>
-        </w:rPr>
-        <w:t>Recensione</w:t>
-      </w:r>
-      <w:r>
-        <w:rPr>
-          <w:sz w:val="24"/>
-          <w:szCs w:val="24"/>
-        </w:rPr>
-        <w:t xml:space="preserve"> ed è collegat</w:t>
-      </w:r>
-      <w:r>
-        <w:rPr>
-          <w:sz w:val="24"/>
-          <w:szCs w:val="24"/>
-        </w:rPr>
-        <w:t>a</w:t>
-      </w:r>
-      <w:r>
-        <w:rPr>
-          <w:sz w:val="24"/>
-          <w:szCs w:val="24"/>
-        </w:rPr>
-        <w:t xml:space="preserve"> al </w:t>
-      </w:r>
-      <w:r>
-        <w:rPr>
-          <w:sz w:val="24"/>
-          <w:szCs w:val="24"/>
-        </w:rPr>
-        <w:t>Gioco e all’Utente che la ha scritta</w:t>
-      </w:r>
-      <w:r>
-        <w:rPr>
-          <w:sz w:val="24"/>
-          <w:szCs w:val="24"/>
-        </w:rPr>
-        <w:t xml:space="preserve"> tramite chiavi esterne.</w:t>
-      </w:r>
-    </w:p>
-    <w:p>
-      <w:pPr>
-        <w:ind w:left="708" w:firstLine="708"/>
-        <w:rPr>
-          <w:b/>
-          <w:bCs/>
-          <w:sz w:val="24"/>
-          <w:szCs w:val="24"/>
-        </w:rPr>
-      </w:pPr>
-    </w:p>
-    <w:p>
-      <w:pPr>
-        <w:ind w:left="708" w:firstLine="708"/>
-        <w:rPr>
-          <w:b/>
-          <w:bCs/>
-          <w:sz w:val="24"/>
-          <w:szCs w:val="24"/>
-        </w:rPr>
-      </w:pPr>
-      <w:r>
-        <w:rPr>
-          <w:b/>
-          <w:bCs/>
-          <w:sz w:val="24"/>
-          <w:szCs w:val="24"/>
-        </w:rPr>
-        <w:lastRenderedPageBreak/>
-        <w:t>4. Valutazione</w:t>
+        <w:t>Gameplay</w:t>
+      </w:r>
+      <w:r>
+        <w:rPr>
+          <w:sz w:val="24"/>
+          <w:szCs w:val="24"/>
+        </w:rPr>
+        <w:t xml:space="preserve"> : </w:t>
+      </w:r>
+      <w:r>
+        <w:rPr>
+          <w:sz w:val="24"/>
+          <w:szCs w:val="24"/>
+        </w:rPr>
+        <w:t>int</w:t>
       </w:r>
     </w:p>
     <w:p>
@@ -3464,30 +3429,21 @@
           <w:sz w:val="24"/>
           <w:szCs w:val="24"/>
         </w:rPr>
-        <w:t>ID_</w:t>
-      </w:r>
-      <w:proofErr w:type="gramStart"/>
-      <w:r>
-        <w:rPr>
-          <w:sz w:val="24"/>
-          <w:szCs w:val="24"/>
-        </w:rPr>
-        <w:t>Valutazione</w:t>
-      </w:r>
-      <w:r>
-        <w:rPr>
-          <w:sz w:val="24"/>
-          <w:szCs w:val="24"/>
-        </w:rPr>
-        <w:t xml:space="preserve"> :</w:t>
-      </w:r>
-      <w:proofErr w:type="gramEnd"/>
-      <w:r>
-        <w:rPr>
-          <w:sz w:val="24"/>
-          <w:szCs w:val="24"/>
-        </w:rPr>
-        <w:t xml:space="preserve"> int (PK)</w:t>
+        <w:t>Trama</w:t>
+      </w:r>
+      <w:r>
+        <w:rPr>
+          <w:sz w:val="24"/>
+          <w:szCs w:val="24"/>
+        </w:rPr>
+        <w:t xml:space="preserve"> : </w:t>
+      </w:r>
+      <w:r>
+        <w:rPr>
+          <w:sz w:val="24"/>
+          <w:szCs w:val="24"/>
+        </w:rPr>
+        <w:t>int</w:t>
       </w:r>
     </w:p>
     <w:p>
@@ -3504,28 +3460,19 @@
           <w:szCs w:val="24"/>
         </w:rPr>
       </w:pPr>
-      <w:proofErr w:type="gramStart"/>
-      <w:r>
-        <w:rPr>
-          <w:sz w:val="24"/>
-          <w:szCs w:val="24"/>
-        </w:rPr>
-        <w:t>Gameplay</w:t>
-      </w:r>
-      <w:r>
-        <w:rPr>
-          <w:sz w:val="24"/>
-          <w:szCs w:val="24"/>
-        </w:rPr>
-        <w:t xml:space="preserve"> :</w:t>
-      </w:r>
-      <w:proofErr w:type="gramEnd"/>
-      <w:r>
-        <w:rPr>
-          <w:sz w:val="24"/>
-          <w:szCs w:val="24"/>
-        </w:rPr>
-        <w:t xml:space="preserve"> </w:t>
+      <w:r>
+        <w:rPr>
+          <w:sz w:val="24"/>
+          <w:szCs w:val="24"/>
+        </w:rPr>
+        <w:t>Grafica</w:t>
+      </w:r>
+      <w:r>
+        <w:rPr>
+          <w:sz w:val="24"/>
+          <w:szCs w:val="24"/>
+        </w:rPr>
+        <w:t xml:space="preserve"> : </w:t>
       </w:r>
       <w:r>
         <w:rPr>
@@ -3549,28 +3496,19 @@
           <w:szCs w:val="24"/>
         </w:rPr>
       </w:pPr>
-      <w:proofErr w:type="gramStart"/>
-      <w:r>
-        <w:rPr>
-          <w:sz w:val="24"/>
-          <w:szCs w:val="24"/>
-        </w:rPr>
-        <w:t>Trama</w:t>
-      </w:r>
-      <w:r>
-        <w:rPr>
-          <w:sz w:val="24"/>
-          <w:szCs w:val="24"/>
-        </w:rPr>
-        <w:t xml:space="preserve"> :</w:t>
-      </w:r>
-      <w:proofErr w:type="gramEnd"/>
-      <w:r>
-        <w:rPr>
-          <w:sz w:val="24"/>
-          <w:szCs w:val="24"/>
-        </w:rPr>
-        <w:t xml:space="preserve"> </w:t>
+      <w:r>
+        <w:rPr>
+          <w:sz w:val="24"/>
+          <w:szCs w:val="24"/>
+        </w:rPr>
+        <w:t>Creativita</w:t>
+      </w:r>
+      <w:r>
+        <w:rPr>
+          <w:sz w:val="24"/>
+          <w:szCs w:val="24"/>
+        </w:rPr>
+        <w:t xml:space="preserve"> : </w:t>
       </w:r>
       <w:r>
         <w:rPr>
@@ -3594,28 +3532,19 @@
           <w:szCs w:val="24"/>
         </w:rPr>
       </w:pPr>
-      <w:proofErr w:type="gramStart"/>
-      <w:r>
-        <w:rPr>
-          <w:sz w:val="24"/>
-          <w:szCs w:val="24"/>
-        </w:rPr>
-        <w:t>Grafica</w:t>
-      </w:r>
-      <w:r>
-        <w:rPr>
-          <w:sz w:val="24"/>
-          <w:szCs w:val="24"/>
-        </w:rPr>
-        <w:t xml:space="preserve"> :</w:t>
-      </w:r>
-      <w:proofErr w:type="gramEnd"/>
-      <w:r>
-        <w:rPr>
-          <w:sz w:val="24"/>
-          <w:szCs w:val="24"/>
-        </w:rPr>
-        <w:t xml:space="preserve"> </w:t>
+      <w:r>
+        <w:rPr>
+          <w:sz w:val="24"/>
+          <w:szCs w:val="24"/>
+        </w:rPr>
+        <w:t>Innovazione</w:t>
+      </w:r>
+      <w:r>
+        <w:rPr>
+          <w:sz w:val="24"/>
+          <w:szCs w:val="24"/>
+        </w:rPr>
+        <w:t xml:space="preserve"> : </w:t>
       </w:r>
       <w:r>
         <w:rPr>
@@ -3639,28 +3568,19 @@
           <w:szCs w:val="24"/>
         </w:rPr>
       </w:pPr>
-      <w:proofErr w:type="gramStart"/>
-      <w:r>
-        <w:rPr>
-          <w:sz w:val="24"/>
-          <w:szCs w:val="24"/>
-        </w:rPr>
-        <w:t>Creativita</w:t>
-      </w:r>
-      <w:r>
-        <w:rPr>
-          <w:sz w:val="24"/>
-          <w:szCs w:val="24"/>
-        </w:rPr>
-        <w:t xml:space="preserve"> :</w:t>
-      </w:r>
-      <w:proofErr w:type="gramEnd"/>
-      <w:r>
-        <w:rPr>
-          <w:sz w:val="24"/>
-          <w:szCs w:val="24"/>
-        </w:rPr>
-        <w:t xml:space="preserve"> </w:t>
+      <w:r>
+        <w:rPr>
+          <w:sz w:val="24"/>
+          <w:szCs w:val="24"/>
+        </w:rPr>
+        <w:t>Coinvolgimento</w:t>
+      </w:r>
+      <w:r>
+        <w:rPr>
+          <w:sz w:val="24"/>
+          <w:szCs w:val="24"/>
+        </w:rPr>
+        <w:t xml:space="preserve"> : </w:t>
       </w:r>
       <w:r>
         <w:rPr>
@@ -3684,28 +3604,19 @@
           <w:szCs w:val="24"/>
         </w:rPr>
       </w:pPr>
-      <w:proofErr w:type="gramStart"/>
-      <w:r>
-        <w:rPr>
-          <w:sz w:val="24"/>
-          <w:szCs w:val="24"/>
-        </w:rPr>
-        <w:t>Innovazione</w:t>
-      </w:r>
-      <w:r>
-        <w:rPr>
-          <w:sz w:val="24"/>
-          <w:szCs w:val="24"/>
-        </w:rPr>
-        <w:t xml:space="preserve"> :</w:t>
-      </w:r>
-      <w:proofErr w:type="gramEnd"/>
-      <w:r>
-        <w:rPr>
-          <w:sz w:val="24"/>
-          <w:szCs w:val="24"/>
-        </w:rPr>
-        <w:t xml:space="preserve"> </w:t>
+      <w:r>
+        <w:rPr>
+          <w:sz w:val="24"/>
+          <w:szCs w:val="24"/>
+        </w:rPr>
+        <w:t>Realismo</w:t>
+      </w:r>
+      <w:r>
+        <w:rPr>
+          <w:sz w:val="24"/>
+          <w:szCs w:val="24"/>
+        </w:rPr>
+        <w:t xml:space="preserve"> : </w:t>
       </w:r>
       <w:r>
         <w:rPr>
@@ -3729,28 +3640,19 @@
           <w:szCs w:val="24"/>
         </w:rPr>
       </w:pPr>
-      <w:proofErr w:type="gramStart"/>
-      <w:r>
-        <w:rPr>
-          <w:sz w:val="24"/>
-          <w:szCs w:val="24"/>
-        </w:rPr>
-        <w:t>Coinvolgimento</w:t>
-      </w:r>
-      <w:r>
-        <w:rPr>
-          <w:sz w:val="24"/>
-          <w:szCs w:val="24"/>
-        </w:rPr>
-        <w:t xml:space="preserve"> :</w:t>
-      </w:r>
-      <w:proofErr w:type="gramEnd"/>
-      <w:r>
-        <w:rPr>
-          <w:sz w:val="24"/>
-          <w:szCs w:val="24"/>
-        </w:rPr>
-        <w:t xml:space="preserve"> </w:t>
+      <w:r>
+        <w:rPr>
+          <w:sz w:val="24"/>
+          <w:szCs w:val="24"/>
+        </w:rPr>
+        <w:t>Rigiocabilità</w:t>
+      </w:r>
+      <w:r>
+        <w:rPr>
+          <w:sz w:val="24"/>
+          <w:szCs w:val="24"/>
+        </w:rPr>
+        <w:t xml:space="preserve"> : </w:t>
       </w:r>
       <w:r>
         <w:rPr>
@@ -3774,35 +3676,12 @@
           <w:szCs w:val="24"/>
         </w:rPr>
       </w:pPr>
-      <w:proofErr w:type="gramStart"/>
-      <w:r>
-        <w:rPr>
-          <w:sz w:val="24"/>
-          <w:szCs w:val="24"/>
-        </w:rPr>
-        <w:t>Realismo</w:t>
-      </w:r>
-      <w:r>
-        <w:rPr>
-          <w:sz w:val="24"/>
-          <w:szCs w:val="24"/>
-        </w:rPr>
-        <w:t xml:space="preserve"> :</w:t>
-      </w:r>
-      <w:proofErr w:type="gramEnd"/>
-      <w:r>
-        <w:rPr>
-          <w:sz w:val="24"/>
-          <w:szCs w:val="24"/>
-        </w:rPr>
-        <w:t xml:space="preserve"> </w:t>
-      </w:r>
-      <w:r>
-        <w:rPr>
-          <w:sz w:val="24"/>
-          <w:szCs w:val="24"/>
-        </w:rPr>
-        <w:t>int</w:t>
+      <w:r>
+        <w:rPr>
+          <w:sz w:val="24"/>
+          <w:szCs w:val="24"/>
+        </w:rPr>
+        <w:t>Difficolta : int</w:t>
       </w:r>
     </w:p>
     <w:p>
@@ -3819,35 +3698,62 @@
           <w:szCs w:val="24"/>
         </w:rPr>
       </w:pPr>
-      <w:proofErr w:type="gramStart"/>
-      <w:r>
-        <w:rPr>
-          <w:sz w:val="24"/>
-          <w:szCs w:val="24"/>
-        </w:rPr>
-        <w:t>Rigiocabilità</w:t>
-      </w:r>
-      <w:r>
-        <w:rPr>
-          <w:sz w:val="24"/>
-          <w:szCs w:val="24"/>
-        </w:rPr>
-        <w:t xml:space="preserve"> :</w:t>
-      </w:r>
-      <w:proofErr w:type="gramEnd"/>
-      <w:r>
-        <w:rPr>
-          <w:sz w:val="24"/>
-          <w:szCs w:val="24"/>
-        </w:rPr>
-        <w:t xml:space="preserve"> </w:t>
-      </w:r>
-      <w:r>
-        <w:rPr>
-          <w:sz w:val="24"/>
-          <w:szCs w:val="24"/>
-        </w:rPr>
-        <w:t>int</w:t>
+      <w:r>
+        <w:rPr>
+          <w:sz w:val="24"/>
+          <w:szCs w:val="24"/>
+        </w:rPr>
+        <w:t>Counter : int</w:t>
+      </w:r>
+    </w:p>
+    <w:p>
+      <w:pPr>
+        <w:ind w:left="1416"/>
+        <w:rPr>
+          <w:sz w:val="24"/>
+          <w:szCs w:val="24"/>
+        </w:rPr>
+      </w:pPr>
+      <w:r>
+        <w:rPr>
+          <w:sz w:val="24"/>
+          <w:szCs w:val="24"/>
+        </w:rPr>
+        <w:t>La tabella contiene informazioni riguardanti i vari valori di valutazione di un gioco. Tali campi rappresentano i valori ottenuti dalle medie delle valutazioni degli utenti della piattaforma.</w:t>
+      </w:r>
+      <w:r>
+        <w:rPr>
+          <w:sz w:val="24"/>
+          <w:szCs w:val="24"/>
+        </w:rPr>
+        <w:t xml:space="preserve"> L’ultimo campo (Counter) mostra la quantità di valutazioni effettuate dagli utenti riguardanti quel gioco.</w:t>
+      </w:r>
+      <w:r>
+        <w:rPr>
+          <w:sz w:val="24"/>
+          <w:szCs w:val="24"/>
+        </w:rPr>
+        <w:t xml:space="preserve"> Una Valutazione è identificata univocamente dal proprio ID_Valutazione.</w:t>
+      </w:r>
+    </w:p>
+    <w:p>
+      <w:pPr>
+        <w:ind w:left="708" w:firstLine="708"/>
+        <w:rPr>
+          <w:b/>
+          <w:bCs/>
+          <w:sz w:val="24"/>
+          <w:szCs w:val="24"/>
+        </w:rPr>
+      </w:pPr>
+      <w:r>
+        <w:rPr>
+          <w:b/>
+          <w:bCs/>
+          <w:sz w:val="24"/>
+          <w:szCs w:val="24"/>
+        </w:rPr>
+        <w:t>5. Genere</w:t>
       </w:r>
     </w:p>
     <w:p>
@@ -3864,64 +3770,26 @@
           <w:szCs w:val="24"/>
         </w:rPr>
       </w:pPr>
-      <w:proofErr w:type="gramStart"/>
-      <w:r>
-        <w:rPr>
-          <w:sz w:val="24"/>
-          <w:szCs w:val="24"/>
-        </w:rPr>
-        <w:t>Difficolta :</w:t>
-      </w:r>
-      <w:proofErr w:type="gramEnd"/>
-      <w:r>
-        <w:rPr>
-          <w:sz w:val="24"/>
-          <w:szCs w:val="24"/>
-        </w:rPr>
-        <w:t xml:space="preserve"> int</w:t>
-      </w:r>
-    </w:p>
-    <w:p>
-      <w:pPr>
-        <w:ind w:left="1416"/>
-        <w:rPr>
-          <w:sz w:val="24"/>
-          <w:szCs w:val="24"/>
-        </w:rPr>
-      </w:pPr>
-      <w:r>
-        <w:rPr>
-          <w:sz w:val="24"/>
-          <w:szCs w:val="24"/>
-        </w:rPr>
-        <w:t>La tabella contiene informazioni riguardanti i vari valori di valutazione di un gioco. Tali campi rappresentano i valori ottenuti dalle medie delle valutazioni degli utenti della piattaforma.</w:t>
-      </w:r>
-      <w:r>
-        <w:rPr>
-          <w:sz w:val="24"/>
-          <w:szCs w:val="24"/>
-        </w:rPr>
-        <w:t xml:space="preserve"> Una Valutazione è identificata univocamente dal proprio ID_Valutazione.</w:t>
-      </w:r>
-    </w:p>
-    <w:p>
-      <w:pPr>
-        <w:ind w:left="708" w:firstLine="708"/>
-        <w:rPr>
-          <w:b/>
-          <w:bCs/>
-          <w:sz w:val="24"/>
-          <w:szCs w:val="24"/>
-        </w:rPr>
-      </w:pPr>
-      <w:r>
-        <w:rPr>
-          <w:b/>
-          <w:bCs/>
-          <w:sz w:val="24"/>
-          <w:szCs w:val="24"/>
-        </w:rPr>
-        <w:t>5. Genere</w:t>
+      <w:r>
+        <w:rPr>
+          <w:sz w:val="24"/>
+          <w:szCs w:val="24"/>
+        </w:rPr>
+        <w:t>Nome</w:t>
+      </w:r>
+      <w:r>
+        <w:rPr>
+          <w:sz w:val="24"/>
+          <w:szCs w:val="24"/>
+        </w:rPr>
+        <w:t xml:space="preserve"> : string</w:t>
+      </w:r>
+      <w:r>
+        <w:rPr>
+          <w:sz w:val="24"/>
+          <w:szCs w:val="24"/>
+        </w:rPr>
+        <w:t xml:space="preserve"> (PK)</w:t>
       </w:r>
     </w:p>
     <w:p>
@@ -3943,30 +3811,71 @@
           <w:sz w:val="24"/>
           <w:szCs w:val="24"/>
         </w:rPr>
-        <w:t>ID_</w:t>
-      </w:r>
-      <w:proofErr w:type="gramStart"/>
-      <w:r>
-        <w:rPr>
-          <w:sz w:val="24"/>
-          <w:szCs w:val="24"/>
-        </w:rPr>
-        <w:t>Genere</w:t>
-      </w:r>
-      <w:r>
-        <w:rPr>
-          <w:sz w:val="24"/>
-          <w:szCs w:val="24"/>
-        </w:rPr>
-        <w:t xml:space="preserve"> :</w:t>
-      </w:r>
-      <w:proofErr w:type="gramEnd"/>
-      <w:r>
-        <w:rPr>
-          <w:sz w:val="24"/>
-          <w:szCs w:val="24"/>
-        </w:rPr>
-        <w:t xml:space="preserve"> int (PK)</w:t>
+        <w:t>Descrizione</w:t>
+      </w:r>
+      <w:r>
+        <w:rPr>
+          <w:sz w:val="24"/>
+          <w:szCs w:val="24"/>
+        </w:rPr>
+        <w:t xml:space="preserve"> : </w:t>
+      </w:r>
+      <w:r>
+        <w:rPr>
+          <w:sz w:val="24"/>
+          <w:szCs w:val="24"/>
+        </w:rPr>
+        <w:t>string</w:t>
+      </w:r>
+    </w:p>
+    <w:p>
+      <w:pPr>
+        <w:ind w:left="1416"/>
+        <w:rPr>
+          <w:sz w:val="24"/>
+          <w:szCs w:val="24"/>
+        </w:rPr>
+      </w:pPr>
+      <w:r>
+        <w:rPr>
+          <w:sz w:val="24"/>
+          <w:szCs w:val="24"/>
+        </w:rPr>
+        <w:t xml:space="preserve">La tabella contiene informazioni riguardanti un singolo Genere di videogioco. Un Genere è identificato univocamente dal proprio </w:t>
+      </w:r>
+      <w:r>
+        <w:rPr>
+          <w:sz w:val="24"/>
+          <w:szCs w:val="24"/>
+        </w:rPr>
+        <w:t>Nome</w:t>
+      </w:r>
+      <w:r>
+        <w:rPr>
+          <w:sz w:val="24"/>
+          <w:szCs w:val="24"/>
+        </w:rPr>
+        <w:t>.</w:t>
+      </w:r>
+    </w:p>
+    <w:p>
+      <w:pPr>
+        <w:ind w:left="708" w:firstLine="708"/>
+        <w:rPr>
+          <w:b/>
+          <w:bCs/>
+          <w:sz w:val="24"/>
+          <w:szCs w:val="24"/>
+        </w:rPr>
+      </w:pPr>
+      <w:r>
+        <w:rPr>
+          <w:b/>
+          <w:bCs/>
+          <w:sz w:val="24"/>
+          <w:szCs w:val="24"/>
+        </w:rPr>
+        <w:t>6. Piattaforma</w:t>
       </w:r>
     </w:p>
     <w:p>
@@ -3983,7 +3892,6 @@
           <w:szCs w:val="24"/>
         </w:rPr>
       </w:pPr>
-      <w:proofErr w:type="gramStart"/>
       <w:r>
         <w:rPr>
           <w:sz w:val="24"/>
@@ -3996,15 +3904,73 @@
           <w:sz w:val="24"/>
           <w:szCs w:val="24"/>
         </w:rPr>
-        <w:t xml:space="preserve"> :</w:t>
-      </w:r>
-      <w:proofErr w:type="gramEnd"/>
-      <w:r>
-        <w:rPr>
-          <w:sz w:val="24"/>
-          <w:szCs w:val="24"/>
-        </w:rPr>
-        <w:t xml:space="preserve"> string</w:t>
+        <w:t xml:space="preserve"> : string</w:t>
+      </w:r>
+      <w:r>
+        <w:rPr>
+          <w:sz w:val="24"/>
+          <w:szCs w:val="24"/>
+        </w:rPr>
+        <w:t xml:space="preserve"> (PK)</w:t>
+      </w:r>
+    </w:p>
+    <w:p>
+      <w:pPr>
+        <w:ind w:left="1416"/>
+        <w:rPr>
+          <w:sz w:val="24"/>
+          <w:szCs w:val="24"/>
+        </w:rPr>
+      </w:pPr>
+      <w:r>
+        <w:rPr>
+          <w:sz w:val="24"/>
+          <w:szCs w:val="24"/>
+        </w:rPr>
+        <w:t xml:space="preserve">La tabella contiene informazioni riguardanti una singola Piattaforma per videogiochi. Una Piattaforma è identificata univocamente dal proprio </w:t>
+      </w:r>
+      <w:r>
+        <w:rPr>
+          <w:sz w:val="24"/>
+          <w:szCs w:val="24"/>
+        </w:rPr>
+        <w:t>Nome</w:t>
+      </w:r>
+      <w:r>
+        <w:rPr>
+          <w:sz w:val="24"/>
+          <w:szCs w:val="24"/>
+        </w:rPr>
+        <w:t>.</w:t>
+      </w:r>
+    </w:p>
+    <w:p>
+      <w:pPr>
+        <w:ind w:left="708" w:firstLine="708"/>
+        <w:rPr>
+          <w:b/>
+          <w:bCs/>
+          <w:sz w:val="24"/>
+          <w:szCs w:val="24"/>
+        </w:rPr>
+      </w:pPr>
+      <w:r>
+        <w:rPr>
+          <w:b/>
+          <w:bCs/>
+          <w:sz w:val="24"/>
+          <w:szCs w:val="24"/>
+        </w:rPr>
+        <w:t xml:space="preserve">6. </w:t>
+      </w:r>
+      <w:r>
+        <w:rPr>
+          <w:b/>
+          <w:bCs/>
+          <w:sz w:val="24"/>
+          <w:szCs w:val="24"/>
+        </w:rPr>
+        <w:t>HaVotato</w:t>
       </w:r>
     </w:p>
     <w:p>
@@ -4021,71 +3987,26 @@
           <w:szCs w:val="24"/>
         </w:rPr>
       </w:pPr>
-      <w:proofErr w:type="gramStart"/>
-      <w:r>
-        <w:rPr>
-          <w:sz w:val="24"/>
-          <w:szCs w:val="24"/>
-        </w:rPr>
-        <w:t>Descrizione</w:t>
-      </w:r>
-      <w:r>
-        <w:rPr>
-          <w:sz w:val="24"/>
-          <w:szCs w:val="24"/>
-        </w:rPr>
-        <w:t xml:space="preserve"> :</w:t>
-      </w:r>
-      <w:proofErr w:type="gramEnd"/>
-      <w:r>
-        <w:rPr>
-          <w:sz w:val="24"/>
-          <w:szCs w:val="24"/>
-        </w:rPr>
-        <w:t xml:space="preserve"> </w:t>
-      </w:r>
-      <w:r>
-        <w:rPr>
-          <w:sz w:val="24"/>
-          <w:szCs w:val="24"/>
-        </w:rPr>
-        <w:t>string</w:t>
-      </w:r>
-    </w:p>
-    <w:p>
-      <w:pPr>
-        <w:ind w:left="1416"/>
-        <w:rPr>
-          <w:sz w:val="24"/>
-          <w:szCs w:val="24"/>
-        </w:rPr>
-      </w:pPr>
-      <w:r>
-        <w:rPr>
-          <w:sz w:val="24"/>
-          <w:szCs w:val="24"/>
-        </w:rPr>
-        <w:t>La tabella contiene informazioni riguardanti un singolo Genere di videogioco. Un Genere è identificato univocamente dal proprio ID_Genere.</w:t>
-      </w:r>
-    </w:p>
-    <w:p>
-      <w:pPr>
-        <w:ind w:left="708" w:firstLine="708"/>
-        <w:rPr>
-          <w:b/>
-          <w:bCs/>
-          <w:sz w:val="24"/>
-          <w:szCs w:val="24"/>
-        </w:rPr>
-      </w:pPr>
-      <w:r>
-        <w:rPr>
-          <w:b/>
-          <w:bCs/>
-          <w:sz w:val="24"/>
-          <w:szCs w:val="24"/>
-        </w:rPr>
-        <w:t>6. Piattaforma</w:t>
+      <w:r>
+        <w:rPr>
+          <w:sz w:val="24"/>
+          <w:szCs w:val="24"/>
+        </w:rPr>
+        <w:t>Username</w:t>
+      </w:r>
+      <w:r>
+        <w:rPr>
+          <w:sz w:val="24"/>
+          <w:szCs w:val="24"/>
+        </w:rPr>
+        <w:t xml:space="preserve"> : string</w:t>
+      </w:r>
+      <w:r>
+        <w:rPr>
+          <w:sz w:val="24"/>
+          <w:szCs w:val="24"/>
+        </w:rPr>
+        <w:t xml:space="preserve"> (PK)</w:t>
       </w:r>
     </w:p>
     <w:p>
@@ -4107,68 +4028,7 @@
           <w:sz w:val="24"/>
           <w:szCs w:val="24"/>
         </w:rPr>
-        <w:t>ID_</w:t>
-      </w:r>
-      <w:proofErr w:type="gramStart"/>
-      <w:r>
-        <w:rPr>
-          <w:sz w:val="24"/>
-          <w:szCs w:val="24"/>
-        </w:rPr>
-        <w:t>Piattaforma</w:t>
-      </w:r>
-      <w:r>
-        <w:rPr>
-          <w:sz w:val="24"/>
-          <w:szCs w:val="24"/>
-        </w:rPr>
-        <w:t xml:space="preserve"> :</w:t>
-      </w:r>
-      <w:proofErr w:type="gramEnd"/>
-      <w:r>
-        <w:rPr>
-          <w:sz w:val="24"/>
-          <w:szCs w:val="24"/>
-        </w:rPr>
-        <w:t xml:space="preserve"> int (PK)</w:t>
-      </w:r>
-    </w:p>
-    <w:p>
-      <w:pPr>
-        <w:pStyle w:val="Paragrafoelenco"/>
-        <w:numPr>
-          <w:ilvl w:val="2"/>
-          <w:numId w:val="4"/>
-        </w:numPr>
-        <w:rPr>
-          <w:b/>
-          <w:bCs/>
-          <w:sz w:val="24"/>
-          <w:szCs w:val="24"/>
-        </w:rPr>
-      </w:pPr>
-      <w:proofErr w:type="gramStart"/>
-      <w:r>
-        <w:rPr>
-          <w:sz w:val="24"/>
-          <w:szCs w:val="24"/>
-        </w:rPr>
-        <w:t>Nome</w:t>
-      </w:r>
-      <w:r>
-        <w:rPr>
-          <w:sz w:val="24"/>
-          <w:szCs w:val="24"/>
-        </w:rPr>
-        <w:t xml:space="preserve"> :</w:t>
-      </w:r>
-      <w:proofErr w:type="gramEnd"/>
-      <w:r>
-        <w:rPr>
-          <w:sz w:val="24"/>
-          <w:szCs w:val="24"/>
-        </w:rPr>
-        <w:t xml:space="preserve"> string</w:t>
+        <w:t>ID_Gioco : int (PK)</w:t>
       </w:r>
     </w:p>
     <w:p>
@@ -4184,7 +4044,49 @@
           <w:sz w:val="24"/>
           <w:szCs w:val="24"/>
         </w:rPr>
-        <w:t>La tabella contiene informazioni riguardanti una singola Piattaforma per videogiochi. Una Piattaforma è identificata univocamente dal proprio ID_Piattaforma.</w:t>
+        <w:t xml:space="preserve">La tabella contiene informazioni riguardanti </w:t>
+      </w:r>
+      <w:r>
+        <w:rPr>
+          <w:sz w:val="24"/>
+          <w:szCs w:val="24"/>
+        </w:rPr>
+        <w:t>le votazioni compiute sui giochi da parte degli utenti</w:t>
+      </w:r>
+      <w:r>
+        <w:rPr>
+          <w:sz w:val="24"/>
+          <w:szCs w:val="24"/>
+        </w:rPr>
+        <w:t xml:space="preserve">. </w:t>
+      </w:r>
+      <w:r>
+        <w:rPr>
+          <w:sz w:val="24"/>
+          <w:szCs w:val="24"/>
+        </w:rPr>
+        <w:t xml:space="preserve">Ogni istanza di una votazione </w:t>
+      </w:r>
+      <w:r>
+        <w:rPr>
+          <w:sz w:val="24"/>
+          <w:szCs w:val="24"/>
+        </w:rPr>
+        <w:t xml:space="preserve"> è identificata univocamente dal</w:t>
+      </w:r>
+      <w:r>
+        <w:rPr>
+          <w:sz w:val="24"/>
+          <w:szCs w:val="24"/>
+        </w:rPr>
+        <w:t>la coppia :  username del votatne e id del gioco votato</w:t>
+      </w:r>
+      <w:r>
+        <w:rPr>
+          <w:sz w:val="24"/>
+          <w:szCs w:val="24"/>
+        </w:rPr>
+        <w:t>.</w:t>
       </w:r>
     </w:p>
     <w:p>
@@ -4204,11 +4106,21 @@
           <w:szCs w:val="24"/>
         </w:rPr>
       </w:pPr>
-      <w:r>
-        <w:rPr>
-          <w:sz w:val="24"/>
-          <w:szCs w:val="24"/>
-        </w:rPr>
+    </w:p>
+    <w:p>
+      <w:pPr>
+        <w:ind w:left="1416"/>
+        <w:rPr>
+          <w:sz w:val="24"/>
+          <w:szCs w:val="24"/>
+        </w:rPr>
+      </w:pPr>
+      <w:r>
+        <w:rPr>
+          <w:sz w:val="24"/>
+          <w:szCs w:val="24"/>
+        </w:rPr>
+        <w:lastRenderedPageBreak/>
         <w:t>*</w:t>
       </w:r>
       <w:r>
@@ -4218,7 +4130,6 @@
         </w:rPr>
         <w:t xml:space="preserve"> </w:t>
       </w:r>
-      <w:proofErr w:type="gramStart"/>
       <w:r>
         <w:rPr>
           <w:sz w:val="24"/>
@@ -4231,15 +4142,7 @@
           <w:sz w:val="24"/>
           <w:szCs w:val="24"/>
         </w:rPr>
-        <w:t>:</w:t>
-      </w:r>
-      <w:proofErr w:type="gramEnd"/>
-      <w:r>
-        <w:rPr>
-          <w:sz w:val="24"/>
-          <w:szCs w:val="24"/>
-        </w:rPr>
-        <w:t xml:space="preserve"> Tutti i campi ID interi della base di dati di GamEvaluate sono interi autogenerati incrementali.</w:t>
+        <w:t>: Tutti i campi ID interi della base di dati di GamEvaluate sono interi autogenerati incrementali.</w:t>
       </w:r>
     </w:p>
     <w:p>
@@ -4253,64 +4156,18 @@
     </w:p>
     <w:p>
       <w:pPr>
-        <w:ind w:left="1416"/>
-        <w:rPr>
-          <w:sz w:val="24"/>
-          <w:szCs w:val="24"/>
-        </w:rPr>
-      </w:pPr>
-    </w:p>
-    <w:p>
-      <w:pPr>
-        <w:ind w:left="1416"/>
-        <w:rPr>
-          <w:sz w:val="24"/>
-          <w:szCs w:val="24"/>
-        </w:rPr>
-      </w:pPr>
-    </w:p>
-    <w:p>
-      <w:pPr>
-        <w:ind w:left="1416"/>
-        <w:rPr>
-          <w:sz w:val="24"/>
-          <w:szCs w:val="24"/>
-        </w:rPr>
-      </w:pPr>
-    </w:p>
-    <w:p>
-      <w:pPr>
-        <w:ind w:left="1416"/>
-        <w:rPr>
-          <w:sz w:val="24"/>
-          <w:szCs w:val="24"/>
-        </w:rPr>
-      </w:pPr>
-    </w:p>
-    <w:p>
-      <w:pPr>
-        <w:ind w:left="1416"/>
-        <w:rPr>
-          <w:sz w:val="24"/>
-          <w:szCs w:val="24"/>
-        </w:rPr>
-      </w:pPr>
-    </w:p>
-    <w:p>
-      <w:pPr>
-        <w:rPr>
-          <w:b/>
-          <w:bCs/>
-          <w:sz w:val="24"/>
-          <w:szCs w:val="24"/>
-        </w:rPr>
-      </w:pPr>
-      <w:r>
-        <w:rPr>
-          <w:sz w:val="24"/>
-          <w:szCs w:val="24"/>
-        </w:rPr>
-        <w:lastRenderedPageBreak/>
+        <w:rPr>
+          <w:b/>
+          <w:bCs/>
+          <w:sz w:val="24"/>
+          <w:szCs w:val="24"/>
+        </w:rPr>
+      </w:pPr>
+      <w:r>
+        <w:rPr>
+          <w:sz w:val="24"/>
+          <w:szCs w:val="24"/>
+        </w:rPr>
         <w:tab/>
       </w:r>
       <w:r>
@@ -4348,10 +4205,10 @@
           <w:szCs w:val="24"/>
         </w:rPr>
         <w:drawing>
-          <wp:inline distT="0" distB="0" distL="0" distR="0" wp14:anchorId="665DA800" wp14:editId="1492D365">
-            <wp:extent cx="6120130" cy="2915920"/>
+          <wp:inline distT="0" distB="0" distL="0" distR="0" wp14:anchorId="665DA800" wp14:editId="467A83A9">
+            <wp:extent cx="5856869" cy="2915920"/>
             <wp:effectExtent l="0" t="0" r="0" b="0"/>
-            <wp:docPr id="5" name="Immagine 5" descr="Immagine che contiene screenshot&#10;&#10;Descrizione generata automaticamente"/>
+            <wp:docPr id="5" name="Immagine 5"/>
             <wp:cNvGraphicFramePr>
               <a:graphicFrameLocks xmlns:a="http://schemas.openxmlformats.org/drawingml/2006/main" noChangeAspect="1"/>
             </wp:cNvGraphicFramePr>
@@ -4377,7 +4234,7 @@
                   <pic:spPr>
                     <a:xfrm>
                       <a:off x="0" y="0"/>
-                      <a:ext cx="6120130" cy="2915920"/>
+                      <a:ext cx="5856869" cy="2915920"/>
                     </a:xfrm>
                     <a:prstGeom prst="rect">
                       <a:avLst/>
@@ -4418,45 +4275,18 @@
         </w:rPr>
         <w:t>Schema logico</w:t>
       </w:r>
-    </w:p>
-    <w:p>
-      <w:pPr>
-        <w:ind w:firstLine="708"/>
-        <w:rPr>
-          <w:b/>
-          <w:bCs/>
-          <w:sz w:val="24"/>
-          <w:szCs w:val="24"/>
-        </w:rPr>
-      </w:pPr>
-    </w:p>
-    <w:p>
-      <w:pPr>
-        <w:rPr>
-          <w:sz w:val="24"/>
-          <w:szCs w:val="24"/>
-        </w:rPr>
-      </w:pPr>
-      <w:r>
-        <w:rPr>
-          <w:b/>
-          <w:bCs/>
-          <w:sz w:val="24"/>
-          <w:szCs w:val="24"/>
-        </w:rPr>
-        <w:tab/>
-      </w:r>
-      <w:r>
-        <w:rPr>
-          <w:noProof/>
+      <w:r>
+        <w:rPr>
+          <w:b/>
+          <w:bCs/>
           <w:sz w:val="24"/>
           <w:szCs w:val="24"/>
         </w:rPr>
         <w:drawing>
-          <wp:inline distT="0" distB="0" distL="0" distR="0" wp14:anchorId="320DB6E8" wp14:editId="78799AF3">
-            <wp:extent cx="5113882" cy="3512820"/>
-            <wp:effectExtent l="0" t="0" r="0" b="0"/>
-            <wp:docPr id="6" name="Immagine 6"/>
+          <wp:inline distT="0" distB="0" distL="0" distR="0" wp14:anchorId="610E44F3" wp14:editId="45D7D911">
+            <wp:extent cx="5913120" cy="4209312"/>
+            <wp:effectExtent l="0" t="0" r="0" b="1270"/>
+            <wp:docPr id="8" name="Immagine 8"/>
             <wp:cNvGraphicFramePr>
               <a:graphicFrameLocks xmlns:a="http://schemas.openxmlformats.org/drawingml/2006/main" noChangeAspect="1"/>
             </wp:cNvGraphicFramePr>
@@ -4464,17 +4294,11 @@
               <a:graphicData uri="http://schemas.openxmlformats.org/drawingml/2006/picture">
                 <pic:pic xmlns:pic="http://schemas.openxmlformats.org/drawingml/2006/picture">
                   <pic:nvPicPr>
-                    <pic:cNvPr id="5" name="CD_Entity.png"/>
+                    <pic:cNvPr id="1" name=""/>
                     <pic:cNvPicPr/>
                   </pic:nvPicPr>
                   <pic:blipFill>
-                    <a:blip r:embed="rId11" cstate="print">
-                      <a:extLst>
-                        <a:ext uri="{28A0092B-C50C-407E-A947-70E740481C1C}">
-                          <a14:useLocalDpi xmlns:a14="http://schemas.microsoft.com/office/drawing/2010/main" val="0"/>
-                        </a:ext>
-                      </a:extLst>
-                    </a:blip>
+                    <a:blip r:embed="rId11"/>
                     <a:stretch>
                       <a:fillRect/>
                     </a:stretch>
@@ -4482,7 +4306,7 @@
                   <pic:spPr>
                     <a:xfrm>
                       <a:off x="0" y="0"/>
-                      <a:ext cx="5137936" cy="3529343"/>
+                      <a:ext cx="5953325" cy="4237933"/>
                     </a:xfrm>
                     <a:prstGeom prst="rect">
                       <a:avLst/>
@@ -4502,6 +4326,23 @@
           <w:szCs w:val="24"/>
         </w:rPr>
       </w:pPr>
+      <w:r>
+        <w:rPr>
+          <w:b/>
+          <w:bCs/>
+          <w:sz w:val="24"/>
+          <w:szCs w:val="24"/>
+        </w:rPr>
+        <w:tab/>
+      </w:r>
+    </w:p>
+    <w:p>
+      <w:pPr>
+        <w:rPr>
+          <w:sz w:val="24"/>
+          <w:szCs w:val="24"/>
+        </w:rPr>
+      </w:pPr>
     </w:p>
     <w:p>
       <w:pPr>
@@ -4520,34 +4361,7 @@
           <w:sz w:val="24"/>
           <w:szCs w:val="24"/>
         </w:rPr>
-        <w:t>2.4.</w:t>
-      </w:r>
-      <w:r>
-        <w:rPr>
-          <w:b/>
-          <w:bCs/>
-          <w:sz w:val="24"/>
-          <w:szCs w:val="24"/>
-        </w:rPr>
-        <w:t>4</w:t>
-      </w:r>
-      <w:r>
-        <w:rPr>
-          <w:b/>
-          <w:bCs/>
-          <w:sz w:val="24"/>
-          <w:szCs w:val="24"/>
-        </w:rPr>
-        <w:t xml:space="preserve"> </w:t>
-      </w:r>
-      <w:r>
-        <w:rPr>
-          <w:b/>
-          <w:bCs/>
-          <w:sz w:val="24"/>
-          <w:szCs w:val="24"/>
-        </w:rPr>
-        <w:t>Motivazioni</w:t>
+        <w:t>2.4.4 Motivazioni</w:t>
       </w:r>
     </w:p>
     <w:p>
@@ -4587,7 +4401,6 @@
           <w:sz w:val="24"/>
           <w:szCs w:val="24"/>
         </w:rPr>
-        <w:lastRenderedPageBreak/>
         <w:t>2.5 Access Control and Security</w:t>
       </w:r>
     </w:p>
@@ -4650,35 +4463,55 @@
           <w:szCs w:val="24"/>
         </w:rPr>
       </w:pPr>
-      <w:r>
-        <w:rPr>
-          <w:sz w:val="24"/>
-          <w:szCs w:val="24"/>
-        </w:rPr>
-        <w:t xml:space="preserve">Matrice degli </w:t>
-      </w:r>
-      <w:proofErr w:type="gramStart"/>
-      <w:r>
-        <w:rPr>
-          <w:sz w:val="24"/>
-          <w:szCs w:val="24"/>
-        </w:rPr>
-        <w:t>accessi</w:t>
-      </w:r>
-      <w:r>
-        <w:rPr>
-          <w:sz w:val="24"/>
-          <w:szCs w:val="24"/>
-        </w:rPr>
-        <w:t xml:space="preserve"> :</w:t>
-      </w:r>
-      <w:proofErr w:type="gramEnd"/>
-      <w:r>
-        <w:rPr>
-          <w:sz w:val="24"/>
-          <w:szCs w:val="24"/>
-        </w:rPr>
-        <w:t xml:space="preserve"> </w:t>
+    </w:p>
+    <w:p>
+      <w:pPr>
+        <w:ind w:left="708"/>
+        <w:rPr>
+          <w:sz w:val="24"/>
+          <w:szCs w:val="24"/>
+        </w:rPr>
+      </w:pPr>
+    </w:p>
+    <w:p>
+      <w:pPr>
+        <w:ind w:left="708"/>
+        <w:rPr>
+          <w:sz w:val="24"/>
+          <w:szCs w:val="24"/>
+        </w:rPr>
+      </w:pPr>
+    </w:p>
+    <w:p>
+      <w:pPr>
+        <w:ind w:left="708"/>
+        <w:rPr>
+          <w:sz w:val="24"/>
+          <w:szCs w:val="24"/>
+        </w:rPr>
+      </w:pPr>
+    </w:p>
+    <w:p>
+      <w:pPr>
+        <w:ind w:left="708"/>
+        <w:rPr>
+          <w:sz w:val="24"/>
+          <w:szCs w:val="24"/>
+        </w:rPr>
+      </w:pPr>
+      <w:r>
+        <w:rPr>
+          <w:sz w:val="24"/>
+          <w:szCs w:val="24"/>
+        </w:rPr>
+        <w:t>Matrice degli accessi</w:t>
+      </w:r>
+      <w:r>
+        <w:rPr>
+          <w:sz w:val="24"/>
+          <w:szCs w:val="24"/>
+        </w:rPr>
+        <w:t xml:space="preserve"> : </w:t>
       </w:r>
     </w:p>
     <w:p>
@@ -4693,18 +4526,20 @@
     <w:tbl>
       <w:tblPr>
         <w:tblStyle w:val="Grigliatabella"/>
-        <w:tblW w:w="9438" w:type="dxa"/>
+        <w:tblW w:w="11378" w:type="dxa"/>
         <w:jc w:val="center"/>
         <w:tblLook w:val="04A0" w:firstRow="1" w:lastRow="0" w:firstColumn="1" w:lastColumn="0" w:noHBand="0" w:noVBand="1"/>
       </w:tblPr>
       <w:tblGrid>
-        <w:gridCol w:w="819"/>
-        <w:gridCol w:w="889"/>
-        <w:gridCol w:w="1594"/>
-        <w:gridCol w:w="1594"/>
-        <w:gridCol w:w="1594"/>
-        <w:gridCol w:w="1474"/>
-        <w:gridCol w:w="1474"/>
+        <w:gridCol w:w="704"/>
+        <w:gridCol w:w="832"/>
+        <w:gridCol w:w="1436"/>
+        <w:gridCol w:w="1436"/>
+        <w:gridCol w:w="1436"/>
+        <w:gridCol w:w="1331"/>
+        <w:gridCol w:w="1331"/>
+        <w:gridCol w:w="1436"/>
+        <w:gridCol w:w="1436"/>
       </w:tblGrid>
       <w:tr>
         <w:trPr>
@@ -4713,7 +4548,7 @@
         </w:trPr>
         <w:tc>
           <w:tcPr>
-            <w:tcW w:w="819" w:type="dxa"/>
+            <w:tcW w:w="704" w:type="dxa"/>
             <w:shd w:val="clear" w:color="auto" w:fill="D9D9D9" w:themeFill="background1" w:themeFillShade="D9"/>
             <w:vAlign w:val="center"/>
           </w:tcPr>
@@ -4729,7 +4564,7 @@
         </w:tc>
         <w:tc>
           <w:tcPr>
-            <w:tcW w:w="889" w:type="dxa"/>
+            <w:tcW w:w="832" w:type="dxa"/>
             <w:vAlign w:val="center"/>
           </w:tcPr>
           <w:p>
@@ -4751,7 +4586,7 @@
         </w:tc>
         <w:tc>
           <w:tcPr>
-            <w:tcW w:w="1594" w:type="dxa"/>
+            <w:tcW w:w="1436" w:type="dxa"/>
             <w:vMerge w:val="restart"/>
             <w:vAlign w:val="center"/>
           </w:tcPr>
@@ -4778,7 +4613,7 @@
         </w:tc>
         <w:tc>
           <w:tcPr>
-            <w:tcW w:w="1594" w:type="dxa"/>
+            <w:tcW w:w="1436" w:type="dxa"/>
             <w:vMerge w:val="restart"/>
             <w:vAlign w:val="center"/>
           </w:tcPr>
@@ -4805,7 +4640,7 @@
         </w:tc>
         <w:tc>
           <w:tcPr>
-            <w:tcW w:w="1594" w:type="dxa"/>
+            <w:tcW w:w="1436" w:type="dxa"/>
             <w:vMerge w:val="restart"/>
             <w:vAlign w:val="center"/>
           </w:tcPr>
@@ -4832,7 +4667,7 @@
         </w:tc>
         <w:tc>
           <w:tcPr>
-            <w:tcW w:w="1474" w:type="dxa"/>
+            <w:tcW w:w="1331" w:type="dxa"/>
             <w:vMerge w:val="restart"/>
             <w:vAlign w:val="center"/>
           </w:tcPr>
@@ -4859,7 +4694,7 @@
         </w:tc>
         <w:tc>
           <w:tcPr>
-            <w:tcW w:w="1474" w:type="dxa"/>
+            <w:tcW w:w="1331" w:type="dxa"/>
             <w:vMerge w:val="restart"/>
             <w:vAlign w:val="center"/>
           </w:tcPr>
@@ -4881,6 +4716,60 @@
                 <w:szCs w:val="20"/>
               </w:rPr>
               <w:t>Piattaforma</w:t>
+            </w:r>
+          </w:p>
+        </w:tc>
+        <w:tc>
+          <w:tcPr>
+            <w:tcW w:w="1436" w:type="dxa"/>
+            <w:vMerge w:val="restart"/>
+            <w:vAlign w:val="center"/>
+          </w:tcPr>
+          <w:p>
+            <w:pPr>
+              <w:jc w:val="center"/>
+              <w:rPr>
+                <w:b/>
+                <w:bCs/>
+                <w:sz w:val="20"/>
+                <w:szCs w:val="20"/>
+              </w:rPr>
+            </w:pPr>
+            <w:r>
+              <w:rPr>
+                <w:b/>
+                <w:bCs/>
+                <w:sz w:val="20"/>
+                <w:szCs w:val="20"/>
+              </w:rPr>
+              <w:t>Valutazione</w:t>
+            </w:r>
+          </w:p>
+        </w:tc>
+        <w:tc>
+          <w:tcPr>
+            <w:tcW w:w="1436" w:type="dxa"/>
+            <w:vMerge w:val="restart"/>
+            <w:vAlign w:val="center"/>
+          </w:tcPr>
+          <w:p>
+            <w:pPr>
+              <w:jc w:val="center"/>
+              <w:rPr>
+                <w:b/>
+                <w:bCs/>
+                <w:sz w:val="20"/>
+                <w:szCs w:val="20"/>
+              </w:rPr>
+            </w:pPr>
+            <w:r>
+              <w:rPr>
+                <w:b/>
+                <w:bCs/>
+                <w:sz w:val="20"/>
+                <w:szCs w:val="20"/>
+              </w:rPr>
+              <w:t>HaVotato</w:t>
             </w:r>
           </w:p>
         </w:tc>
@@ -4892,7 +4781,7 @@
         </w:trPr>
         <w:tc>
           <w:tcPr>
-            <w:tcW w:w="819" w:type="dxa"/>
+            <w:tcW w:w="704" w:type="dxa"/>
             <w:vAlign w:val="center"/>
           </w:tcPr>
           <w:p>
@@ -4914,7 +4803,7 @@
         </w:tc>
         <w:tc>
           <w:tcPr>
-            <w:tcW w:w="889" w:type="dxa"/>
+            <w:tcW w:w="832" w:type="dxa"/>
             <w:shd w:val="clear" w:color="auto" w:fill="D9D9D9" w:themeFill="background1" w:themeFillShade="D9"/>
             <w:vAlign w:val="center"/>
           </w:tcPr>
@@ -4930,7 +4819,7 @@
         </w:tc>
         <w:tc>
           <w:tcPr>
-            <w:tcW w:w="1594" w:type="dxa"/>
+            <w:tcW w:w="1436" w:type="dxa"/>
             <w:vMerge/>
             <w:vAlign w:val="center"/>
           </w:tcPr>
@@ -4946,7 +4835,7 @@
         </w:tc>
         <w:tc>
           <w:tcPr>
-            <w:tcW w:w="1594" w:type="dxa"/>
+            <w:tcW w:w="1436" w:type="dxa"/>
             <w:vMerge/>
             <w:vAlign w:val="center"/>
           </w:tcPr>
@@ -4962,7 +4851,7 @@
         </w:tc>
         <w:tc>
           <w:tcPr>
-            <w:tcW w:w="1594" w:type="dxa"/>
+            <w:tcW w:w="1436" w:type="dxa"/>
             <w:vMerge/>
             <w:vAlign w:val="center"/>
           </w:tcPr>
@@ -4978,7 +4867,7 @@
         </w:tc>
         <w:tc>
           <w:tcPr>
-            <w:tcW w:w="1474" w:type="dxa"/>
+            <w:tcW w:w="1331" w:type="dxa"/>
             <w:vMerge/>
             <w:vAlign w:val="center"/>
           </w:tcPr>
@@ -4994,7 +4883,38 @@
         </w:tc>
         <w:tc>
           <w:tcPr>
-            <w:tcW w:w="1474" w:type="dxa"/>
+            <w:tcW w:w="1331" w:type="dxa"/>
+            <w:vMerge/>
+            <w:vAlign w:val="center"/>
+          </w:tcPr>
+          <w:p>
+            <w:pPr>
+              <w:jc w:val="center"/>
+              <w:rPr>
+                <w:sz w:val="20"/>
+                <w:szCs w:val="20"/>
+              </w:rPr>
+            </w:pPr>
+          </w:p>
+        </w:tc>
+        <w:tc>
+          <w:tcPr>
+            <w:tcW w:w="1436" w:type="dxa"/>
+            <w:vMerge/>
+          </w:tcPr>
+          <w:p>
+            <w:pPr>
+              <w:jc w:val="center"/>
+              <w:rPr>
+                <w:sz w:val="20"/>
+                <w:szCs w:val="20"/>
+              </w:rPr>
+            </w:pPr>
+          </w:p>
+        </w:tc>
+        <w:tc>
+          <w:tcPr>
+            <w:tcW w:w="1436" w:type="dxa"/>
             <w:vMerge/>
             <w:vAlign w:val="center"/>
           </w:tcPr>
@@ -5016,7 +4936,7 @@
         </w:trPr>
         <w:tc>
           <w:tcPr>
-            <w:tcW w:w="1708" w:type="dxa"/>
+            <w:tcW w:w="1536" w:type="dxa"/>
             <w:gridSpan w:val="2"/>
             <w:vAlign w:val="center"/>
           </w:tcPr>
@@ -5043,7 +4963,7 @@
         </w:tc>
         <w:tc>
           <w:tcPr>
-            <w:tcW w:w="1594" w:type="dxa"/>
+            <w:tcW w:w="1436" w:type="dxa"/>
             <w:vAlign w:val="center"/>
           </w:tcPr>
           <w:p>
@@ -5081,7 +5001,7 @@
         </w:tc>
         <w:tc>
           <w:tcPr>
-            <w:tcW w:w="1594" w:type="dxa"/>
+            <w:tcW w:w="1436" w:type="dxa"/>
             <w:vAlign w:val="center"/>
           </w:tcPr>
           <w:p>
@@ -5103,7 +5023,7 @@
         </w:tc>
         <w:tc>
           <w:tcPr>
-            <w:tcW w:w="1594" w:type="dxa"/>
+            <w:tcW w:w="1436" w:type="dxa"/>
             <w:shd w:val="clear" w:color="auto" w:fill="auto"/>
             <w:vAlign w:val="center"/>
           </w:tcPr>
@@ -5142,7 +5062,7 @@
         </w:tc>
         <w:tc>
           <w:tcPr>
-            <w:tcW w:w="1474" w:type="dxa"/>
+            <w:tcW w:w="1331" w:type="dxa"/>
             <w:shd w:val="clear" w:color="auto" w:fill="D9D9D9" w:themeFill="background1" w:themeFillShade="D9"/>
             <w:vAlign w:val="center"/>
           </w:tcPr>
@@ -5158,7 +5078,62 @@
         </w:tc>
         <w:tc>
           <w:tcPr>
-            <w:tcW w:w="1474" w:type="dxa"/>
+            <w:tcW w:w="1331" w:type="dxa"/>
+            <w:shd w:val="clear" w:color="auto" w:fill="D9D9D9" w:themeFill="background1" w:themeFillShade="D9"/>
+            <w:vAlign w:val="center"/>
+          </w:tcPr>
+          <w:p>
+            <w:pPr>
+              <w:jc w:val="center"/>
+              <w:rPr>
+                <w:sz w:val="20"/>
+                <w:szCs w:val="20"/>
+              </w:rPr>
+            </w:pPr>
+          </w:p>
+        </w:tc>
+        <w:tc>
+          <w:tcPr>
+            <w:tcW w:w="1436" w:type="dxa"/>
+            <w:shd w:val="clear" w:color="auto" w:fill="auto"/>
+            <w:vAlign w:val="center"/>
+          </w:tcPr>
+          <w:p>
+            <w:pPr>
+              <w:jc w:val="center"/>
+              <w:rPr>
+                <w:sz w:val="20"/>
+                <w:szCs w:val="20"/>
+              </w:rPr>
+            </w:pPr>
+            <w:r>
+              <w:rPr>
+                <w:sz w:val="20"/>
+                <w:szCs w:val="20"/>
+              </w:rPr>
+              <w:t>Ricerca</w:t>
+            </w:r>
+          </w:p>
+          <w:p>
+            <w:pPr>
+              <w:jc w:val="center"/>
+              <w:rPr>
+                <w:sz w:val="20"/>
+                <w:szCs w:val="20"/>
+              </w:rPr>
+            </w:pPr>
+            <w:r>
+              <w:rPr>
+                <w:sz w:val="20"/>
+                <w:szCs w:val="20"/>
+              </w:rPr>
+              <w:t>Visualizzazione</w:t>
+            </w:r>
+          </w:p>
+        </w:tc>
+        <w:tc>
+          <w:tcPr>
+            <w:tcW w:w="1436" w:type="dxa"/>
             <w:shd w:val="clear" w:color="auto" w:fill="D9D9D9" w:themeFill="background1" w:themeFillShade="D9"/>
             <w:vAlign w:val="center"/>
           </w:tcPr>
@@ -5180,7 +5155,7 @@
         </w:trPr>
         <w:tc>
           <w:tcPr>
-            <w:tcW w:w="1708" w:type="dxa"/>
+            <w:tcW w:w="1536" w:type="dxa"/>
             <w:gridSpan w:val="2"/>
             <w:vAlign w:val="center"/>
           </w:tcPr>
@@ -5207,7 +5182,7 @@
         </w:tc>
         <w:tc>
           <w:tcPr>
-            <w:tcW w:w="1594" w:type="dxa"/>
+            <w:tcW w:w="1436" w:type="dxa"/>
             <w:vAlign w:val="center"/>
           </w:tcPr>
           <w:p>
@@ -5261,7 +5236,7 @@
         </w:tc>
         <w:tc>
           <w:tcPr>
-            <w:tcW w:w="1594" w:type="dxa"/>
+            <w:tcW w:w="1436" w:type="dxa"/>
             <w:vAlign w:val="center"/>
           </w:tcPr>
           <w:p>
@@ -5315,7 +5290,7 @@
         </w:tc>
         <w:tc>
           <w:tcPr>
-            <w:tcW w:w="1594" w:type="dxa"/>
+            <w:tcW w:w="1436" w:type="dxa"/>
             <w:vAlign w:val="center"/>
           </w:tcPr>
           <w:p>
@@ -5353,7 +5328,7 @@
         </w:tc>
         <w:tc>
           <w:tcPr>
-            <w:tcW w:w="1474" w:type="dxa"/>
+            <w:tcW w:w="1331" w:type="dxa"/>
             <w:shd w:val="clear" w:color="auto" w:fill="D9D9D9" w:themeFill="background1" w:themeFillShade="D9"/>
             <w:vAlign w:val="center"/>
           </w:tcPr>
@@ -5369,7 +5344,7 @@
         </w:tc>
         <w:tc>
           <w:tcPr>
-            <w:tcW w:w="1474" w:type="dxa"/>
+            <w:tcW w:w="1331" w:type="dxa"/>
             <w:shd w:val="clear" w:color="auto" w:fill="D9D9D9" w:themeFill="background1" w:themeFillShade="D9"/>
             <w:vAlign w:val="center"/>
           </w:tcPr>
@@ -5381,6 +5356,67 @@
                 <w:szCs w:val="20"/>
               </w:rPr>
             </w:pPr>
+          </w:p>
+        </w:tc>
+        <w:tc>
+          <w:tcPr>
+            <w:tcW w:w="1436" w:type="dxa"/>
+            <w:shd w:val="clear" w:color="auto" w:fill="auto"/>
+            <w:vAlign w:val="center"/>
+          </w:tcPr>
+          <w:p>
+            <w:pPr>
+              <w:jc w:val="center"/>
+              <w:rPr>
+                <w:sz w:val="20"/>
+                <w:szCs w:val="20"/>
+              </w:rPr>
+            </w:pPr>
+            <w:r>
+              <w:rPr>
+                <w:sz w:val="20"/>
+                <w:szCs w:val="20"/>
+              </w:rPr>
+              <w:t>Ricerca</w:t>
+            </w:r>
+          </w:p>
+          <w:p>
+            <w:pPr>
+              <w:jc w:val="center"/>
+              <w:rPr>
+                <w:sz w:val="20"/>
+                <w:szCs w:val="20"/>
+              </w:rPr>
+            </w:pPr>
+            <w:r>
+              <w:rPr>
+                <w:sz w:val="20"/>
+                <w:szCs w:val="20"/>
+              </w:rPr>
+              <w:t>Visualizzazione</w:t>
+            </w:r>
+          </w:p>
+        </w:tc>
+        <w:tc>
+          <w:tcPr>
+            <w:tcW w:w="1436" w:type="dxa"/>
+            <w:vAlign w:val="center"/>
+          </w:tcPr>
+          <w:p>
+            <w:pPr>
+              <w:jc w:val="center"/>
+              <w:rPr>
+                <w:sz w:val="20"/>
+                <w:szCs w:val="20"/>
+              </w:rPr>
+            </w:pPr>
+            <w:r>
+              <w:rPr>
+                <w:sz w:val="20"/>
+                <w:szCs w:val="20"/>
+              </w:rPr>
+              <w:t>Creazione</w:t>
+            </w:r>
           </w:p>
         </w:tc>
       </w:tr>
@@ -5391,7 +5427,7 @@
         </w:trPr>
         <w:tc>
           <w:tcPr>
-            <w:tcW w:w="1708" w:type="dxa"/>
+            <w:tcW w:w="1536" w:type="dxa"/>
             <w:gridSpan w:val="2"/>
             <w:vAlign w:val="center"/>
           </w:tcPr>
@@ -5418,7 +5454,7 @@
         </w:tc>
         <w:tc>
           <w:tcPr>
-            <w:tcW w:w="1594" w:type="dxa"/>
+            <w:tcW w:w="1436" w:type="dxa"/>
             <w:vAlign w:val="center"/>
           </w:tcPr>
           <w:p>
@@ -5472,7 +5508,7 @@
         </w:tc>
         <w:tc>
           <w:tcPr>
-            <w:tcW w:w="1594" w:type="dxa"/>
+            <w:tcW w:w="1436" w:type="dxa"/>
             <w:vAlign w:val="center"/>
           </w:tcPr>
           <w:p>
@@ -5542,7 +5578,7 @@
         </w:tc>
         <w:tc>
           <w:tcPr>
-            <w:tcW w:w="1594" w:type="dxa"/>
+            <w:tcW w:w="1436" w:type="dxa"/>
             <w:vAlign w:val="center"/>
           </w:tcPr>
           <w:p>
@@ -5612,7 +5648,7 @@
         </w:tc>
         <w:tc>
           <w:tcPr>
-            <w:tcW w:w="1474" w:type="dxa"/>
+            <w:tcW w:w="1331" w:type="dxa"/>
             <w:shd w:val="clear" w:color="auto" w:fill="D9D9D9" w:themeFill="background1" w:themeFillShade="D9"/>
             <w:vAlign w:val="center"/>
           </w:tcPr>
@@ -5628,7 +5664,7 @@
         </w:tc>
         <w:tc>
           <w:tcPr>
-            <w:tcW w:w="1474" w:type="dxa"/>
+            <w:tcW w:w="1331" w:type="dxa"/>
             <w:shd w:val="clear" w:color="auto" w:fill="D9D9D9" w:themeFill="background1" w:themeFillShade="D9"/>
             <w:vAlign w:val="center"/>
           </w:tcPr>
@@ -5640,6 +5676,67 @@
                 <w:szCs w:val="20"/>
               </w:rPr>
             </w:pPr>
+          </w:p>
+        </w:tc>
+        <w:tc>
+          <w:tcPr>
+            <w:tcW w:w="1436" w:type="dxa"/>
+            <w:shd w:val="clear" w:color="auto" w:fill="auto"/>
+            <w:vAlign w:val="center"/>
+          </w:tcPr>
+          <w:p>
+            <w:pPr>
+              <w:jc w:val="center"/>
+              <w:rPr>
+                <w:sz w:val="20"/>
+                <w:szCs w:val="20"/>
+              </w:rPr>
+            </w:pPr>
+            <w:r>
+              <w:rPr>
+                <w:sz w:val="20"/>
+                <w:szCs w:val="20"/>
+              </w:rPr>
+              <w:t>Ricerca</w:t>
+            </w:r>
+          </w:p>
+          <w:p>
+            <w:pPr>
+              <w:jc w:val="center"/>
+              <w:rPr>
+                <w:sz w:val="20"/>
+                <w:szCs w:val="20"/>
+              </w:rPr>
+            </w:pPr>
+            <w:r>
+              <w:rPr>
+                <w:sz w:val="20"/>
+                <w:szCs w:val="20"/>
+              </w:rPr>
+              <w:t>Visualizzazione</w:t>
+            </w:r>
+          </w:p>
+        </w:tc>
+        <w:tc>
+          <w:tcPr>
+            <w:tcW w:w="1436" w:type="dxa"/>
+            <w:vAlign w:val="center"/>
+          </w:tcPr>
+          <w:p>
+            <w:pPr>
+              <w:jc w:val="center"/>
+              <w:rPr>
+                <w:sz w:val="20"/>
+                <w:szCs w:val="20"/>
+              </w:rPr>
+            </w:pPr>
+            <w:r>
+              <w:rPr>
+                <w:sz w:val="20"/>
+                <w:szCs w:val="20"/>
+              </w:rPr>
+              <w:t>Creazione</w:t>
+            </w:r>
           </w:p>
         </w:tc>
       </w:tr>
@@ -5650,7 +5747,7 @@
         </w:trPr>
         <w:tc>
           <w:tcPr>
-            <w:tcW w:w="1708" w:type="dxa"/>
+            <w:tcW w:w="1536" w:type="dxa"/>
             <w:gridSpan w:val="2"/>
             <w:vAlign w:val="center"/>
           </w:tcPr>
@@ -5677,7 +5774,7 @@
         </w:tc>
         <w:tc>
           <w:tcPr>
-            <w:tcW w:w="1594" w:type="dxa"/>
+            <w:tcW w:w="1436" w:type="dxa"/>
             <w:vAlign w:val="center"/>
           </w:tcPr>
           <w:p>
@@ -5779,7 +5876,7 @@
         </w:tc>
         <w:tc>
           <w:tcPr>
-            <w:tcW w:w="1594" w:type="dxa"/>
+            <w:tcW w:w="1436" w:type="dxa"/>
             <w:vAlign w:val="center"/>
           </w:tcPr>
           <w:p>
@@ -5849,7 +5946,7 @@
         </w:tc>
         <w:tc>
           <w:tcPr>
-            <w:tcW w:w="1594" w:type="dxa"/>
+            <w:tcW w:w="1436" w:type="dxa"/>
             <w:vAlign w:val="center"/>
           </w:tcPr>
           <w:p>
@@ -5951,7 +6048,7 @@
         </w:tc>
         <w:tc>
           <w:tcPr>
-            <w:tcW w:w="1474" w:type="dxa"/>
+            <w:tcW w:w="1331" w:type="dxa"/>
             <w:vAlign w:val="center"/>
           </w:tcPr>
           <w:p>
@@ -5989,7 +6086,7 @@
         </w:tc>
         <w:tc>
           <w:tcPr>
-            <w:tcW w:w="1474" w:type="dxa"/>
+            <w:tcW w:w="1331" w:type="dxa"/>
             <w:vAlign w:val="center"/>
           </w:tcPr>
           <w:p>
@@ -6022,6 +6119,98 @@
                 <w:szCs w:val="20"/>
               </w:rPr>
               <w:t>Cancellazione</w:t>
+            </w:r>
+          </w:p>
+        </w:tc>
+        <w:tc>
+          <w:tcPr>
+            <w:tcW w:w="1436" w:type="dxa"/>
+            <w:vAlign w:val="center"/>
+          </w:tcPr>
+          <w:p>
+            <w:pPr>
+              <w:jc w:val="center"/>
+              <w:rPr>
+                <w:sz w:val="20"/>
+                <w:szCs w:val="20"/>
+              </w:rPr>
+            </w:pPr>
+            <w:r>
+              <w:rPr>
+                <w:sz w:val="20"/>
+                <w:szCs w:val="20"/>
+              </w:rPr>
+              <w:t>Ricerca</w:t>
+            </w:r>
+          </w:p>
+          <w:p>
+            <w:pPr>
+              <w:jc w:val="center"/>
+              <w:rPr>
+                <w:sz w:val="20"/>
+                <w:szCs w:val="20"/>
+              </w:rPr>
+            </w:pPr>
+            <w:r>
+              <w:rPr>
+                <w:sz w:val="20"/>
+                <w:szCs w:val="20"/>
+              </w:rPr>
+              <w:t>Creazione</w:t>
+            </w:r>
+          </w:p>
+          <w:p>
+            <w:pPr>
+              <w:jc w:val="center"/>
+              <w:rPr>
+                <w:sz w:val="20"/>
+                <w:szCs w:val="20"/>
+              </w:rPr>
+            </w:pPr>
+            <w:r>
+              <w:rPr>
+                <w:sz w:val="20"/>
+                <w:szCs w:val="20"/>
+              </w:rPr>
+              <w:t>Cancellazione</w:t>
+            </w:r>
+          </w:p>
+          <w:p>
+            <w:pPr>
+              <w:jc w:val="center"/>
+              <w:rPr>
+                <w:sz w:val="20"/>
+                <w:szCs w:val="20"/>
+              </w:rPr>
+            </w:pPr>
+            <w:r>
+              <w:rPr>
+                <w:sz w:val="20"/>
+                <w:szCs w:val="20"/>
+              </w:rPr>
+              <w:t>Visualizzazione</w:t>
+            </w:r>
+          </w:p>
+        </w:tc>
+        <w:tc>
+          <w:tcPr>
+            <w:tcW w:w="1436" w:type="dxa"/>
+            <w:vAlign w:val="center"/>
+          </w:tcPr>
+          <w:p>
+            <w:pPr>
+              <w:jc w:val="center"/>
+              <w:rPr>
+                <w:sz w:val="20"/>
+                <w:szCs w:val="20"/>
+              </w:rPr>
+            </w:pPr>
+            <w:r>
+              <w:rPr>
+                <w:sz w:val="20"/>
+                <w:szCs w:val="20"/>
+              </w:rPr>
+              <w:t>Creazione</w:t>
             </w:r>
           </w:p>
         </w:tc>
@@ -6148,7 +6337,6 @@
           <w:sz w:val="24"/>
           <w:szCs w:val="24"/>
         </w:rPr>
-        <w:lastRenderedPageBreak/>
         <w:t>2.7 Boundary Conditions</w:t>
       </w:r>
     </w:p>
@@ -6238,7 +6426,6 @@
                 <w:szCs w:val="24"/>
               </w:rPr>
             </w:pPr>
-            <w:proofErr w:type="gramStart"/>
             <w:r>
               <w:rPr>
                 <w:b/>
@@ -6248,7 +6435,6 @@
               </w:rPr>
               <w:t>Nome :</w:t>
             </w:r>
-            <w:proofErr w:type="gramEnd"/>
           </w:p>
         </w:tc>
         <w:tc>
@@ -6286,7 +6472,6 @@
                 <w:szCs w:val="24"/>
               </w:rPr>
             </w:pPr>
-            <w:proofErr w:type="gramStart"/>
             <w:r>
               <w:rPr>
                 <w:b/>
@@ -6296,7 +6481,6 @@
               </w:rPr>
               <w:t>Partecipanti :</w:t>
             </w:r>
-            <w:proofErr w:type="gramEnd"/>
           </w:p>
         </w:tc>
         <w:tc>
@@ -6361,7 +6545,6 @@
                 <w:szCs w:val="24"/>
               </w:rPr>
             </w:pPr>
-            <w:proofErr w:type="gramStart"/>
             <w:r>
               <w:rPr>
                 <w:b/>
@@ -6371,7 +6554,6 @@
               </w:rPr>
               <w:t>Attore :</w:t>
             </w:r>
-            <w:proofErr w:type="gramEnd"/>
           </w:p>
         </w:tc>
         <w:tc>
@@ -6407,7 +6589,6 @@
                 <w:szCs w:val="24"/>
               </w:rPr>
             </w:pPr>
-            <w:proofErr w:type="gramStart"/>
             <w:r>
               <w:rPr>
                 <w:b/>
@@ -6417,7 +6598,6 @@
               </w:rPr>
               <w:t>Sistema :</w:t>
             </w:r>
-            <w:proofErr w:type="gramEnd"/>
           </w:p>
         </w:tc>
         <w:tc>
@@ -6511,7 +6691,6 @@
                 <w:szCs w:val="24"/>
               </w:rPr>
             </w:pPr>
-            <w:proofErr w:type="gramStart"/>
             <w:r>
               <w:rPr>
                 <w:b/>
@@ -6521,7 +6700,6 @@
               </w:rPr>
               <w:t>Nome :</w:t>
             </w:r>
-            <w:proofErr w:type="gramEnd"/>
           </w:p>
         </w:tc>
         <w:tc>
@@ -6559,7 +6737,6 @@
                 <w:szCs w:val="24"/>
               </w:rPr>
             </w:pPr>
-            <w:proofErr w:type="gramStart"/>
             <w:r>
               <w:rPr>
                 <w:b/>
@@ -6569,7 +6746,6 @@
               </w:rPr>
               <w:t>Partecipanti :</w:t>
             </w:r>
-            <w:proofErr w:type="gramEnd"/>
           </w:p>
         </w:tc>
         <w:tc>
@@ -6634,7 +6810,6 @@
                 <w:szCs w:val="24"/>
               </w:rPr>
             </w:pPr>
-            <w:proofErr w:type="gramStart"/>
             <w:r>
               <w:rPr>
                 <w:b/>
@@ -6644,7 +6819,6 @@
               </w:rPr>
               <w:t>Attore :</w:t>
             </w:r>
-            <w:proofErr w:type="gramEnd"/>
           </w:p>
         </w:tc>
         <w:tc>
@@ -6680,7 +6854,6 @@
                 <w:szCs w:val="24"/>
               </w:rPr>
             </w:pPr>
-            <w:proofErr w:type="gramStart"/>
             <w:r>
               <w:rPr>
                 <w:b/>
@@ -6690,7 +6863,6 @@
               </w:rPr>
               <w:t>Sistema :</w:t>
             </w:r>
-            <w:proofErr w:type="gramEnd"/>
           </w:p>
         </w:tc>
         <w:tc>
@@ -6745,6 +6917,7 @@
         <w:ind w:left="708"/>
       </w:pPr>
       <w:r>
+        <w:lastRenderedPageBreak/>
         <w:t>Nel caso si verifichi un errore dovuto all’hardware o al software si cercherà di ripristinare una configurazione del sistema precedente allo stato d’errore. Poiché i dati sono gestiti dal DBMS non c’è alcun rischio di perderli. Tuttavia, non è da escludere la perdita dei dati, se si verifica un guasto al supporto di memorizzazione dei dati nel database-server.</w:t>
       </w:r>
     </w:p>
@@ -6777,8 +6950,6 @@
       <w:pPr>
         <w:ind w:left="708"/>
       </w:pPr>
-      <w:bookmarkStart w:id="0" w:name="_GoBack"/>
-      <w:bookmarkEnd w:id="0"/>
     </w:p>
     <w:p>
       <w:pPr>
@@ -6796,7 +6967,6 @@
           <w:sz w:val="28"/>
           <w:szCs w:val="28"/>
         </w:rPr>
-        <w:lastRenderedPageBreak/>
         <w:t>3</w:t>
       </w:r>
       <w:r>
@@ -6868,7 +7038,7 @@
           <w:sz w:val="24"/>
           <w:szCs w:val="24"/>
         </w:rPr>
-        <w:t>AccountManager</w:t>
+        <w:t>GeneralUserManager</w:t>
       </w:r>
     </w:p>
     <w:p>
@@ -7708,7 +7878,13 @@
           <w:szCs w:val="24"/>
         </w:rPr>
       </w:pPr>
-      <w:r>
+    </w:p>
+    <w:p>
+      <w:pPr>
+        <w:autoSpaceDE w:val="0"/>
+        <w:autoSpaceDN w:val="0"/>
+        <w:adjustRightInd w:val="0"/>
+        <w:spacing w:after="0" w:line="240" w:lineRule="auto"/>
         <w:rPr>
           <w:rFonts w:cstheme="minorHAnsi"/>
           <w:b/>
@@ -7717,7 +7893,82 @@
           <w:sz w:val="24"/>
           <w:szCs w:val="24"/>
         </w:rPr>
-        <w:t>GameManager</w:t>
+      </w:pPr>
+    </w:p>
+    <w:p>
+      <w:pPr>
+        <w:autoSpaceDE w:val="0"/>
+        <w:autoSpaceDN w:val="0"/>
+        <w:adjustRightInd w:val="0"/>
+        <w:spacing w:after="0" w:line="240" w:lineRule="auto"/>
+        <w:rPr>
+          <w:rFonts w:cstheme="minorHAnsi"/>
+          <w:b/>
+          <w:bCs/>
+          <w:color w:val="000000"/>
+          <w:sz w:val="24"/>
+          <w:szCs w:val="24"/>
+        </w:rPr>
+      </w:pPr>
+    </w:p>
+    <w:p>
+      <w:pPr>
+        <w:autoSpaceDE w:val="0"/>
+        <w:autoSpaceDN w:val="0"/>
+        <w:adjustRightInd w:val="0"/>
+        <w:spacing w:after="0" w:line="240" w:lineRule="auto"/>
+        <w:rPr>
+          <w:rFonts w:cstheme="minorHAnsi"/>
+          <w:b/>
+          <w:bCs/>
+          <w:color w:val="000000"/>
+          <w:sz w:val="24"/>
+          <w:szCs w:val="24"/>
+        </w:rPr>
+      </w:pPr>
+    </w:p>
+    <w:p>
+      <w:pPr>
+        <w:autoSpaceDE w:val="0"/>
+        <w:autoSpaceDN w:val="0"/>
+        <w:adjustRightInd w:val="0"/>
+        <w:spacing w:after="0" w:line="240" w:lineRule="auto"/>
+        <w:rPr>
+          <w:rFonts w:cstheme="minorHAnsi"/>
+          <w:b/>
+          <w:bCs/>
+          <w:color w:val="000000"/>
+          <w:sz w:val="24"/>
+          <w:szCs w:val="24"/>
+        </w:rPr>
+      </w:pPr>
+    </w:p>
+    <w:p>
+      <w:pPr>
+        <w:autoSpaceDE w:val="0"/>
+        <w:autoSpaceDN w:val="0"/>
+        <w:adjustRightInd w:val="0"/>
+        <w:spacing w:after="0" w:line="240" w:lineRule="auto"/>
+        <w:rPr>
+          <w:rFonts w:cstheme="minorHAnsi"/>
+          <w:b/>
+          <w:bCs/>
+          <w:color w:val="000000"/>
+          <w:sz w:val="24"/>
+          <w:szCs w:val="24"/>
+        </w:rPr>
+      </w:pPr>
+      <w:r>
+        <w:rPr>
+          <w:rFonts w:cstheme="minorHAnsi"/>
+          <w:b/>
+          <w:bCs/>
+          <w:color w:val="000000"/>
+          <w:sz w:val="24"/>
+          <w:szCs w:val="24"/>
+        </w:rPr>
+        <w:lastRenderedPageBreak/>
+        <w:t>GiocoManager</w:t>
       </w:r>
     </w:p>
     <w:p>
@@ -8149,7 +8400,7 @@
                 <w:sz w:val="24"/>
                 <w:szCs w:val="24"/>
               </w:rPr>
-              <w:t>Valutazione gioco</w:t>
+              <w:t>Ricerca gioco</w:t>
             </w:r>
           </w:p>
         </w:tc>
@@ -8168,88 +8419,6 @@
                 <w:color w:val="000000"/>
                 <w:sz w:val="24"/>
                 <w:szCs w:val="24"/>
-              </w:rPr>
-            </w:pPr>
-            <w:r>
-              <w:rPr>
-                <w:rFonts w:cstheme="minorHAnsi"/>
-                <w:color w:val="000000"/>
-                <w:sz w:val="24"/>
-                <w:szCs w:val="24"/>
-              </w:rPr>
-              <w:t xml:space="preserve">Questo servizio consente di effettuare una </w:t>
-            </w:r>
-            <w:r>
-              <w:rPr>
-                <w:rFonts w:cstheme="minorHAnsi"/>
-                <w:color w:val="000000"/>
-                <w:sz w:val="24"/>
-                <w:szCs w:val="24"/>
-              </w:rPr>
-              <w:t>valuatazione delle varie caratteristiche di uno specifico gioco</w:t>
-            </w:r>
-            <w:r>
-              <w:rPr>
-                <w:rFonts w:cstheme="minorHAnsi"/>
-                <w:color w:val="000000"/>
-                <w:sz w:val="24"/>
-                <w:szCs w:val="24"/>
-              </w:rPr>
-              <w:t>.</w:t>
-            </w:r>
-          </w:p>
-        </w:tc>
-      </w:tr>
-      <w:tr>
-        <w:tc>
-          <w:tcPr>
-            <w:tcW w:w="1838" w:type="dxa"/>
-            <w:shd w:val="clear" w:color="auto" w:fill="D9D9D9" w:themeFill="background1" w:themeFillShade="D9"/>
-            <w:vAlign w:val="center"/>
-          </w:tcPr>
-          <w:p>
-            <w:pPr>
-              <w:autoSpaceDE w:val="0"/>
-              <w:autoSpaceDN w:val="0"/>
-              <w:adjustRightInd w:val="0"/>
-              <w:jc w:val="center"/>
-              <w:rPr>
-                <w:rFonts w:cstheme="minorHAnsi"/>
-                <w:b/>
-                <w:bCs/>
-                <w:color w:val="000000"/>
-                <w:sz w:val="24"/>
-                <w:szCs w:val="24"/>
-              </w:rPr>
-            </w:pPr>
-            <w:r>
-              <w:rPr>
-                <w:rFonts w:cstheme="minorHAnsi"/>
-                <w:b/>
-                <w:bCs/>
-                <w:color w:val="000000"/>
-                <w:sz w:val="24"/>
-                <w:szCs w:val="24"/>
-              </w:rPr>
-              <w:t>Ricerca gioco</w:t>
-            </w:r>
-          </w:p>
-        </w:tc>
-        <w:tc>
-          <w:tcPr>
-            <w:tcW w:w="7790" w:type="dxa"/>
-            <w:vAlign w:val="center"/>
-          </w:tcPr>
-          <w:p>
-            <w:pPr>
-              <w:autoSpaceDE w:val="0"/>
-              <w:autoSpaceDN w:val="0"/>
-              <w:adjustRightInd w:val="0"/>
-              <w:rPr>
-                <w:rFonts w:cstheme="minorHAnsi"/>
-                <w:color w:val="000000"/>
-                <w:sz w:val="24"/>
-                <w:szCs w:val="24"/>
                 <w:u w:val="single"/>
               </w:rPr>
             </w:pPr>
@@ -8262,61 +8431,6 @@
               </w:rPr>
               <w:t>Questo servizio consente di effettuare una ricerca avanzata dei giochi applicando filtri su ordine alfabetico, genere, piattaforma e valutazione.</w:t>
             </w:r>
-          </w:p>
-        </w:tc>
-      </w:tr>
-      <w:tr>
-        <w:tc>
-          <w:tcPr>
-            <w:tcW w:w="1838" w:type="dxa"/>
-            <w:shd w:val="clear" w:color="auto" w:fill="D9D9D9" w:themeFill="background1" w:themeFillShade="D9"/>
-            <w:vAlign w:val="center"/>
-          </w:tcPr>
-          <w:p>
-            <w:pPr>
-              <w:autoSpaceDE w:val="0"/>
-              <w:autoSpaceDN w:val="0"/>
-              <w:adjustRightInd w:val="0"/>
-              <w:jc w:val="center"/>
-              <w:rPr>
-                <w:rFonts w:cstheme="minorHAnsi"/>
-                <w:b/>
-                <w:bCs/>
-                <w:color w:val="000000"/>
-                <w:sz w:val="24"/>
-                <w:szCs w:val="24"/>
-              </w:rPr>
-            </w:pPr>
-            <w:r>
-              <w:rPr>
-                <w:rFonts w:cstheme="minorHAnsi"/>
-                <w:b/>
-                <w:bCs/>
-                <w:color w:val="000000"/>
-                <w:sz w:val="24"/>
-                <w:szCs w:val="24"/>
-              </w:rPr>
-              <w:t>Ricerca gioco con filtri</w:t>
-            </w:r>
-          </w:p>
-        </w:tc>
-        <w:tc>
-          <w:tcPr>
-            <w:tcW w:w="7790" w:type="dxa"/>
-            <w:vAlign w:val="center"/>
-          </w:tcPr>
-          <w:p>
-            <w:pPr>
-              <w:autoSpaceDE w:val="0"/>
-              <w:autoSpaceDN w:val="0"/>
-              <w:adjustRightInd w:val="0"/>
-              <w:rPr>
-                <w:rFonts w:cstheme="minorHAnsi"/>
-                <w:color w:val="000000"/>
-                <w:sz w:val="24"/>
-                <w:szCs w:val="24"/>
-              </w:rPr>
-            </w:pPr>
           </w:p>
         </w:tc>
       </w:tr>
@@ -8425,7 +8539,7 @@
           <w:sz w:val="24"/>
           <w:szCs w:val="24"/>
         </w:rPr>
-        <w:t>ReviewManager</w:t>
+        <w:t>RecensioneManager</w:t>
       </w:r>
     </w:p>
     <w:p>
@@ -8756,6 +8870,70 @@
           </w:p>
         </w:tc>
       </w:tr>
+      <w:tr>
+        <w:tc>
+          <w:tcPr>
+            <w:tcW w:w="1838" w:type="dxa"/>
+            <w:shd w:val="clear" w:color="auto" w:fill="D9D9D9" w:themeFill="background1" w:themeFillShade="D9"/>
+            <w:vAlign w:val="center"/>
+          </w:tcPr>
+          <w:p>
+            <w:pPr>
+              <w:autoSpaceDE w:val="0"/>
+              <w:autoSpaceDN w:val="0"/>
+              <w:adjustRightInd w:val="0"/>
+              <w:jc w:val="center"/>
+              <w:rPr>
+                <w:rFonts w:cstheme="minorHAnsi"/>
+                <w:b/>
+                <w:bCs/>
+                <w:color w:val="000000"/>
+                <w:sz w:val="24"/>
+                <w:szCs w:val="24"/>
+              </w:rPr>
+            </w:pPr>
+            <w:r>
+              <w:rPr>
+                <w:rFonts w:cstheme="minorHAnsi"/>
+                <w:b/>
+                <w:bCs/>
+                <w:color w:val="000000"/>
+                <w:sz w:val="24"/>
+                <w:szCs w:val="24"/>
+              </w:rPr>
+              <w:t>Visualizza recensione</w:t>
+            </w:r>
+          </w:p>
+        </w:tc>
+        <w:tc>
+          <w:tcPr>
+            <w:tcW w:w="7790" w:type="dxa"/>
+            <w:vAlign w:val="center"/>
+          </w:tcPr>
+          <w:p>
+            <w:pPr>
+              <w:autoSpaceDE w:val="0"/>
+              <w:autoSpaceDN w:val="0"/>
+              <w:adjustRightInd w:val="0"/>
+              <w:rPr>
+                <w:rFonts w:cstheme="minorHAnsi"/>
+                <w:color w:val="000000"/>
+                <w:sz w:val="24"/>
+                <w:szCs w:val="24"/>
+              </w:rPr>
+            </w:pPr>
+            <w:r>
+              <w:rPr>
+                <w:rFonts w:cstheme="minorHAnsi"/>
+                <w:color w:val="000000"/>
+                <w:sz w:val="24"/>
+                <w:szCs w:val="24"/>
+              </w:rPr>
+              <w:t>Questo servizio consente di visualizzare il testo di una recensione.</w:t>
+            </w:r>
+          </w:p>
+        </w:tc>
+      </w:tr>
     </w:tbl>
     <w:p>
       <w:pPr>
@@ -8829,7 +9007,7 @@
           <w:sz w:val="24"/>
           <w:szCs w:val="24"/>
         </w:rPr>
-        <w:t>GenreManager</w:t>
+        <w:t>GenereManager</w:t>
       </w:r>
     </w:p>
     <w:p>
@@ -9150,13 +9328,7 @@
           <w:szCs w:val="24"/>
         </w:rPr>
       </w:pPr>
-    </w:p>
-    <w:p>
-      <w:pPr>
-        <w:autoSpaceDE w:val="0"/>
-        <w:autoSpaceDN w:val="0"/>
-        <w:adjustRightInd w:val="0"/>
-        <w:spacing w:after="0" w:line="240" w:lineRule="auto"/>
+      <w:r>
         <w:rPr>
           <w:rFonts w:cstheme="minorHAnsi"/>
           <w:b/>
@@ -9165,17 +9337,7 @@
           <w:sz w:val="24"/>
           <w:szCs w:val="24"/>
         </w:rPr>
-      </w:pPr>
-      <w:r>
-        <w:rPr>
-          <w:rFonts w:cstheme="minorHAnsi"/>
-          <w:b/>
-          <w:bCs/>
-          <w:color w:val="000000"/>
-          <w:sz w:val="24"/>
-          <w:szCs w:val="24"/>
-        </w:rPr>
-        <w:t>PlatformManager</w:t>
+        <w:t>PiattaformaManager</w:t>
       </w:r>
     </w:p>
     <w:p>
@@ -9441,6 +9603,713 @@
               </w:rPr>
               <w:t>Questo servizio consente l’eliminazione di una piattaforma (se e solo se non sono presenti sulla piattaforma giochi per quella piattaforma).</w:t>
             </w:r>
+          </w:p>
+        </w:tc>
+      </w:tr>
+    </w:tbl>
+    <w:p>
+      <w:pPr>
+        <w:autoSpaceDE w:val="0"/>
+        <w:autoSpaceDN w:val="0"/>
+        <w:adjustRightInd w:val="0"/>
+        <w:spacing w:after="0" w:line="240" w:lineRule="auto"/>
+        <w:rPr>
+          <w:rFonts w:cstheme="minorHAnsi"/>
+          <w:b/>
+          <w:bCs/>
+          <w:color w:val="000000"/>
+          <w:sz w:val="24"/>
+          <w:szCs w:val="24"/>
+        </w:rPr>
+      </w:pPr>
+      <w:r>
+        <w:rPr>
+          <w:rFonts w:cstheme="minorHAnsi"/>
+          <w:b/>
+          <w:bCs/>
+          <w:color w:val="000000"/>
+          <w:sz w:val="24"/>
+          <w:szCs w:val="24"/>
+        </w:rPr>
+        <w:lastRenderedPageBreak/>
+        <w:t>Valutazione</w:t>
+      </w:r>
+      <w:r>
+        <w:rPr>
+          <w:rFonts w:cstheme="minorHAnsi"/>
+          <w:b/>
+          <w:bCs/>
+          <w:color w:val="000000"/>
+          <w:sz w:val="24"/>
+          <w:szCs w:val="24"/>
+        </w:rPr>
+        <w:t>Manager</w:t>
+      </w:r>
+    </w:p>
+    <w:p>
+      <w:pPr>
+        <w:autoSpaceDE w:val="0"/>
+        <w:autoSpaceDN w:val="0"/>
+        <w:adjustRightInd w:val="0"/>
+        <w:spacing w:after="0" w:line="240" w:lineRule="auto"/>
+        <w:rPr>
+          <w:rFonts w:cstheme="minorHAnsi"/>
+          <w:b/>
+          <w:bCs/>
+          <w:color w:val="000000"/>
+          <w:sz w:val="24"/>
+          <w:szCs w:val="24"/>
+        </w:rPr>
+      </w:pPr>
+    </w:p>
+    <w:tbl>
+      <w:tblPr>
+        <w:tblStyle w:val="Grigliatabella"/>
+        <w:tblW w:w="0" w:type="auto"/>
+        <w:tblLook w:val="04A0" w:firstRow="1" w:lastRow="0" w:firstColumn="1" w:lastColumn="0" w:noHBand="0" w:noVBand="1"/>
+      </w:tblPr>
+      <w:tblGrid>
+        <w:gridCol w:w="1838"/>
+        <w:gridCol w:w="7790"/>
+      </w:tblGrid>
+      <w:tr>
+        <w:tc>
+          <w:tcPr>
+            <w:tcW w:w="9628" w:type="dxa"/>
+            <w:gridSpan w:val="2"/>
+            <w:shd w:val="clear" w:color="auto" w:fill="D9D9D9" w:themeFill="background1" w:themeFillShade="D9"/>
+            <w:vAlign w:val="center"/>
+          </w:tcPr>
+          <w:p>
+            <w:pPr>
+              <w:autoSpaceDE w:val="0"/>
+              <w:autoSpaceDN w:val="0"/>
+              <w:adjustRightInd w:val="0"/>
+              <w:jc w:val="center"/>
+              <w:rPr>
+                <w:rFonts w:cstheme="minorHAnsi"/>
+                <w:b/>
+                <w:bCs/>
+                <w:color w:val="000000"/>
+                <w:sz w:val="24"/>
+                <w:szCs w:val="24"/>
+              </w:rPr>
+            </w:pPr>
+            <w:r>
+              <w:rPr>
+                <w:rFonts w:cstheme="minorHAnsi"/>
+                <w:b/>
+                <w:bCs/>
+                <w:color w:val="000000"/>
+                <w:sz w:val="24"/>
+                <w:szCs w:val="24"/>
+              </w:rPr>
+              <w:t>Servizi offerti</w:t>
+            </w:r>
+          </w:p>
+        </w:tc>
+      </w:tr>
+      <w:tr>
+        <w:tc>
+          <w:tcPr>
+            <w:tcW w:w="1838" w:type="dxa"/>
+            <w:shd w:val="clear" w:color="auto" w:fill="D9D9D9" w:themeFill="background1" w:themeFillShade="D9"/>
+            <w:vAlign w:val="center"/>
+          </w:tcPr>
+          <w:p>
+            <w:pPr>
+              <w:autoSpaceDE w:val="0"/>
+              <w:autoSpaceDN w:val="0"/>
+              <w:adjustRightInd w:val="0"/>
+              <w:jc w:val="center"/>
+              <w:rPr>
+                <w:rFonts w:cstheme="minorHAnsi"/>
+                <w:b/>
+                <w:bCs/>
+                <w:color w:val="000000"/>
+                <w:sz w:val="24"/>
+                <w:szCs w:val="24"/>
+              </w:rPr>
+            </w:pPr>
+            <w:r>
+              <w:rPr>
+                <w:rFonts w:cstheme="minorHAnsi"/>
+                <w:b/>
+                <w:bCs/>
+                <w:color w:val="000000"/>
+                <w:sz w:val="24"/>
+                <w:szCs w:val="24"/>
+              </w:rPr>
+              <w:t>Servizio</w:t>
+            </w:r>
+          </w:p>
+        </w:tc>
+        <w:tc>
+          <w:tcPr>
+            <w:tcW w:w="7790" w:type="dxa"/>
+            <w:shd w:val="clear" w:color="auto" w:fill="D9D9D9" w:themeFill="background1" w:themeFillShade="D9"/>
+            <w:vAlign w:val="center"/>
+          </w:tcPr>
+          <w:p>
+            <w:pPr>
+              <w:autoSpaceDE w:val="0"/>
+              <w:autoSpaceDN w:val="0"/>
+              <w:adjustRightInd w:val="0"/>
+              <w:jc w:val="center"/>
+              <w:rPr>
+                <w:rFonts w:cstheme="minorHAnsi"/>
+                <w:b/>
+                <w:bCs/>
+                <w:color w:val="000000"/>
+                <w:sz w:val="24"/>
+                <w:szCs w:val="24"/>
+              </w:rPr>
+            </w:pPr>
+            <w:r>
+              <w:rPr>
+                <w:rFonts w:cstheme="minorHAnsi"/>
+                <w:b/>
+                <w:bCs/>
+                <w:color w:val="000000"/>
+                <w:sz w:val="24"/>
+                <w:szCs w:val="24"/>
+              </w:rPr>
+              <w:t>Descrizione</w:t>
+            </w:r>
+          </w:p>
+        </w:tc>
+      </w:tr>
+      <w:tr>
+        <w:tc>
+          <w:tcPr>
+            <w:tcW w:w="1838" w:type="dxa"/>
+            <w:shd w:val="clear" w:color="auto" w:fill="D9D9D9" w:themeFill="background1" w:themeFillShade="D9"/>
+            <w:vAlign w:val="center"/>
+          </w:tcPr>
+          <w:p>
+            <w:pPr>
+              <w:autoSpaceDE w:val="0"/>
+              <w:autoSpaceDN w:val="0"/>
+              <w:adjustRightInd w:val="0"/>
+              <w:jc w:val="center"/>
+              <w:rPr>
+                <w:rFonts w:cstheme="minorHAnsi"/>
+                <w:b/>
+                <w:bCs/>
+                <w:color w:val="000000"/>
+                <w:sz w:val="24"/>
+                <w:szCs w:val="24"/>
+              </w:rPr>
+            </w:pPr>
+            <w:r>
+              <w:rPr>
+                <w:rFonts w:cstheme="minorHAnsi"/>
+                <w:b/>
+                <w:bCs/>
+                <w:color w:val="000000"/>
+                <w:sz w:val="24"/>
+                <w:szCs w:val="24"/>
+              </w:rPr>
+              <w:t xml:space="preserve">Aggiunta </w:t>
+            </w:r>
+            <w:r>
+              <w:rPr>
+                <w:rFonts w:cstheme="minorHAnsi"/>
+                <w:b/>
+                <w:bCs/>
+                <w:color w:val="000000"/>
+                <w:sz w:val="24"/>
+                <w:szCs w:val="24"/>
+              </w:rPr>
+              <w:t>valutazione</w:t>
+            </w:r>
+          </w:p>
+        </w:tc>
+        <w:tc>
+          <w:tcPr>
+            <w:tcW w:w="7790" w:type="dxa"/>
+            <w:vAlign w:val="center"/>
+          </w:tcPr>
+          <w:p>
+            <w:pPr>
+              <w:autoSpaceDE w:val="0"/>
+              <w:autoSpaceDN w:val="0"/>
+              <w:adjustRightInd w:val="0"/>
+              <w:rPr>
+                <w:rFonts w:cstheme="minorHAnsi"/>
+                <w:color w:val="000000"/>
+                <w:sz w:val="24"/>
+                <w:szCs w:val="24"/>
+              </w:rPr>
+            </w:pPr>
+            <w:r>
+              <w:rPr>
+                <w:rFonts w:cstheme="minorHAnsi"/>
+                <w:color w:val="000000"/>
+                <w:sz w:val="24"/>
+                <w:szCs w:val="24"/>
+              </w:rPr>
+              <w:t xml:space="preserve">Questo servizio consente </w:t>
+            </w:r>
+            <w:r>
+              <w:rPr>
+                <w:rFonts w:cstheme="minorHAnsi"/>
+                <w:color w:val="000000"/>
+                <w:sz w:val="24"/>
+                <w:szCs w:val="24"/>
+              </w:rPr>
+              <w:t xml:space="preserve">l’aggiunta di </w:t>
+            </w:r>
+            <w:r>
+              <w:rPr>
+                <w:rFonts w:cstheme="minorHAnsi"/>
+                <w:color w:val="000000"/>
+                <w:sz w:val="24"/>
+                <w:szCs w:val="24"/>
+              </w:rPr>
+              <w:t>una scheda di valutazione associata ad uno specifico gioco</w:t>
+            </w:r>
+            <w:r>
+              <w:rPr>
+                <w:rFonts w:cstheme="minorHAnsi"/>
+                <w:color w:val="000000"/>
+                <w:sz w:val="24"/>
+                <w:szCs w:val="24"/>
+              </w:rPr>
+              <w:t>.</w:t>
+            </w:r>
+          </w:p>
+        </w:tc>
+      </w:tr>
+      <w:tr>
+        <w:tc>
+          <w:tcPr>
+            <w:tcW w:w="1838" w:type="dxa"/>
+            <w:shd w:val="clear" w:color="auto" w:fill="D9D9D9" w:themeFill="background1" w:themeFillShade="D9"/>
+            <w:vAlign w:val="center"/>
+          </w:tcPr>
+          <w:p>
+            <w:pPr>
+              <w:autoSpaceDE w:val="0"/>
+              <w:autoSpaceDN w:val="0"/>
+              <w:adjustRightInd w:val="0"/>
+              <w:jc w:val="center"/>
+              <w:rPr>
+                <w:rFonts w:cstheme="minorHAnsi"/>
+                <w:b/>
+                <w:bCs/>
+                <w:color w:val="000000"/>
+                <w:sz w:val="24"/>
+                <w:szCs w:val="24"/>
+              </w:rPr>
+            </w:pPr>
+            <w:r>
+              <w:rPr>
+                <w:rFonts w:cstheme="minorHAnsi"/>
+                <w:b/>
+                <w:bCs/>
+                <w:color w:val="000000"/>
+                <w:sz w:val="24"/>
+                <w:szCs w:val="24"/>
+              </w:rPr>
+              <w:t>Aggiorna valutazione</w:t>
+            </w:r>
+          </w:p>
+        </w:tc>
+        <w:tc>
+          <w:tcPr>
+            <w:tcW w:w="7790" w:type="dxa"/>
+            <w:vAlign w:val="center"/>
+          </w:tcPr>
+          <w:p>
+            <w:pPr>
+              <w:autoSpaceDE w:val="0"/>
+              <w:autoSpaceDN w:val="0"/>
+              <w:adjustRightInd w:val="0"/>
+              <w:rPr>
+                <w:rFonts w:cstheme="minorHAnsi"/>
+                <w:color w:val="000000"/>
+                <w:sz w:val="24"/>
+                <w:szCs w:val="24"/>
+              </w:rPr>
+            </w:pPr>
+            <w:r>
+              <w:rPr>
+                <w:rFonts w:cstheme="minorHAnsi"/>
+                <w:color w:val="000000"/>
+                <w:sz w:val="24"/>
+                <w:szCs w:val="24"/>
+              </w:rPr>
+              <w:t xml:space="preserve">Questo servizio consente </w:t>
+            </w:r>
+            <w:r>
+              <w:rPr>
+                <w:rFonts w:cstheme="minorHAnsi"/>
+                <w:color w:val="000000"/>
+                <w:sz w:val="24"/>
+                <w:szCs w:val="24"/>
+              </w:rPr>
+              <w:t>l’aggiornamento dei valori dei vari campi di una valutazione di un gioco in seguito alla votazione di un utente.</w:t>
+            </w:r>
+          </w:p>
+        </w:tc>
+      </w:tr>
+    </w:tbl>
+    <w:p>
+      <w:pPr>
+        <w:autoSpaceDE w:val="0"/>
+        <w:autoSpaceDN w:val="0"/>
+        <w:adjustRightInd w:val="0"/>
+        <w:spacing w:after="0" w:line="240" w:lineRule="auto"/>
+        <w:rPr>
+          <w:rFonts w:cstheme="minorHAnsi"/>
+          <w:b/>
+          <w:bCs/>
+          <w:color w:val="000000"/>
+          <w:sz w:val="24"/>
+          <w:szCs w:val="24"/>
+        </w:rPr>
+      </w:pPr>
+    </w:p>
+    <w:p>
+      <w:pPr>
+        <w:autoSpaceDE w:val="0"/>
+        <w:autoSpaceDN w:val="0"/>
+        <w:adjustRightInd w:val="0"/>
+        <w:spacing w:after="0" w:line="240" w:lineRule="auto"/>
+        <w:rPr>
+          <w:rFonts w:cstheme="minorHAnsi"/>
+          <w:color w:val="000000"/>
+        </w:rPr>
+      </w:pPr>
+    </w:p>
+    <w:p>
+      <w:pPr>
+        <w:autoSpaceDE w:val="0"/>
+        <w:autoSpaceDN w:val="0"/>
+        <w:adjustRightInd w:val="0"/>
+        <w:spacing w:after="0" w:line="240" w:lineRule="auto"/>
+        <w:rPr>
+          <w:rFonts w:cstheme="minorHAnsi"/>
+          <w:b/>
+          <w:bCs/>
+          <w:color w:val="000000"/>
+          <w:sz w:val="24"/>
+          <w:szCs w:val="24"/>
+        </w:rPr>
+      </w:pPr>
+      <w:r>
+        <w:rPr>
+          <w:rFonts w:cstheme="minorHAnsi"/>
+          <w:b/>
+          <w:bCs/>
+          <w:color w:val="000000"/>
+          <w:sz w:val="24"/>
+          <w:szCs w:val="24"/>
+        </w:rPr>
+        <w:t>HaVotato</w:t>
+      </w:r>
+      <w:r>
+        <w:rPr>
+          <w:rFonts w:cstheme="minorHAnsi"/>
+          <w:b/>
+          <w:bCs/>
+          <w:color w:val="000000"/>
+          <w:sz w:val="24"/>
+          <w:szCs w:val="24"/>
+        </w:rPr>
+        <w:t>Manager</w:t>
+      </w:r>
+    </w:p>
+    <w:p>
+      <w:pPr>
+        <w:autoSpaceDE w:val="0"/>
+        <w:autoSpaceDN w:val="0"/>
+        <w:adjustRightInd w:val="0"/>
+        <w:spacing w:after="0" w:line="240" w:lineRule="auto"/>
+        <w:rPr>
+          <w:rFonts w:cstheme="minorHAnsi"/>
+          <w:b/>
+          <w:bCs/>
+          <w:color w:val="000000"/>
+          <w:sz w:val="24"/>
+          <w:szCs w:val="24"/>
+        </w:rPr>
+      </w:pPr>
+    </w:p>
+    <w:tbl>
+      <w:tblPr>
+        <w:tblStyle w:val="Grigliatabella"/>
+        <w:tblW w:w="0" w:type="auto"/>
+        <w:tblLook w:val="04A0" w:firstRow="1" w:lastRow="0" w:firstColumn="1" w:lastColumn="0" w:noHBand="0" w:noVBand="1"/>
+      </w:tblPr>
+      <w:tblGrid>
+        <w:gridCol w:w="1838"/>
+        <w:gridCol w:w="7790"/>
+      </w:tblGrid>
+      <w:tr>
+        <w:tc>
+          <w:tcPr>
+            <w:tcW w:w="9628" w:type="dxa"/>
+            <w:gridSpan w:val="2"/>
+            <w:shd w:val="clear" w:color="auto" w:fill="D9D9D9" w:themeFill="background1" w:themeFillShade="D9"/>
+            <w:vAlign w:val="center"/>
+          </w:tcPr>
+          <w:p>
+            <w:pPr>
+              <w:autoSpaceDE w:val="0"/>
+              <w:autoSpaceDN w:val="0"/>
+              <w:adjustRightInd w:val="0"/>
+              <w:jc w:val="center"/>
+              <w:rPr>
+                <w:rFonts w:cstheme="minorHAnsi"/>
+                <w:b/>
+                <w:bCs/>
+                <w:color w:val="000000"/>
+                <w:sz w:val="24"/>
+                <w:szCs w:val="24"/>
+              </w:rPr>
+            </w:pPr>
+            <w:r>
+              <w:rPr>
+                <w:rFonts w:cstheme="minorHAnsi"/>
+                <w:b/>
+                <w:bCs/>
+                <w:color w:val="000000"/>
+                <w:sz w:val="24"/>
+                <w:szCs w:val="24"/>
+              </w:rPr>
+              <w:t>Servizi offerti</w:t>
+            </w:r>
+          </w:p>
+        </w:tc>
+      </w:tr>
+      <w:tr>
+        <w:tc>
+          <w:tcPr>
+            <w:tcW w:w="1838" w:type="dxa"/>
+            <w:shd w:val="clear" w:color="auto" w:fill="D9D9D9" w:themeFill="background1" w:themeFillShade="D9"/>
+            <w:vAlign w:val="center"/>
+          </w:tcPr>
+          <w:p>
+            <w:pPr>
+              <w:autoSpaceDE w:val="0"/>
+              <w:autoSpaceDN w:val="0"/>
+              <w:adjustRightInd w:val="0"/>
+              <w:jc w:val="center"/>
+              <w:rPr>
+                <w:rFonts w:cstheme="minorHAnsi"/>
+                <w:b/>
+                <w:bCs/>
+                <w:color w:val="000000"/>
+                <w:sz w:val="24"/>
+                <w:szCs w:val="24"/>
+              </w:rPr>
+            </w:pPr>
+            <w:r>
+              <w:rPr>
+                <w:rFonts w:cstheme="minorHAnsi"/>
+                <w:b/>
+                <w:bCs/>
+                <w:color w:val="000000"/>
+                <w:sz w:val="24"/>
+                <w:szCs w:val="24"/>
+              </w:rPr>
+              <w:t>Servizio</w:t>
+            </w:r>
+          </w:p>
+        </w:tc>
+        <w:tc>
+          <w:tcPr>
+            <w:tcW w:w="7790" w:type="dxa"/>
+            <w:shd w:val="clear" w:color="auto" w:fill="D9D9D9" w:themeFill="background1" w:themeFillShade="D9"/>
+            <w:vAlign w:val="center"/>
+          </w:tcPr>
+          <w:p>
+            <w:pPr>
+              <w:autoSpaceDE w:val="0"/>
+              <w:autoSpaceDN w:val="0"/>
+              <w:adjustRightInd w:val="0"/>
+              <w:jc w:val="center"/>
+              <w:rPr>
+                <w:rFonts w:cstheme="minorHAnsi"/>
+                <w:b/>
+                <w:bCs/>
+                <w:color w:val="000000"/>
+                <w:sz w:val="24"/>
+                <w:szCs w:val="24"/>
+              </w:rPr>
+            </w:pPr>
+            <w:r>
+              <w:rPr>
+                <w:rFonts w:cstheme="minorHAnsi"/>
+                <w:b/>
+                <w:bCs/>
+                <w:color w:val="000000"/>
+                <w:sz w:val="24"/>
+                <w:szCs w:val="24"/>
+              </w:rPr>
+              <w:t>Descrizione</w:t>
+            </w:r>
+          </w:p>
+        </w:tc>
+      </w:tr>
+      <w:tr>
+        <w:tc>
+          <w:tcPr>
+            <w:tcW w:w="1838" w:type="dxa"/>
+            <w:shd w:val="clear" w:color="auto" w:fill="D9D9D9" w:themeFill="background1" w:themeFillShade="D9"/>
+            <w:vAlign w:val="center"/>
+          </w:tcPr>
+          <w:p>
+            <w:pPr>
+              <w:autoSpaceDE w:val="0"/>
+              <w:autoSpaceDN w:val="0"/>
+              <w:adjustRightInd w:val="0"/>
+              <w:jc w:val="center"/>
+              <w:rPr>
+                <w:rFonts w:cstheme="minorHAnsi"/>
+                <w:b/>
+                <w:bCs/>
+                <w:color w:val="000000"/>
+                <w:sz w:val="24"/>
+                <w:szCs w:val="24"/>
+              </w:rPr>
+            </w:pPr>
+            <w:r>
+              <w:rPr>
+                <w:rFonts w:cstheme="minorHAnsi"/>
+                <w:b/>
+                <w:bCs/>
+                <w:color w:val="000000"/>
+                <w:sz w:val="24"/>
+                <w:szCs w:val="24"/>
+              </w:rPr>
+              <w:t xml:space="preserve">Aggiunta </w:t>
+            </w:r>
+            <w:r>
+              <w:rPr>
+                <w:rFonts w:cstheme="minorHAnsi"/>
+                <w:b/>
+                <w:bCs/>
+                <w:color w:val="000000"/>
+                <w:sz w:val="24"/>
+                <w:szCs w:val="24"/>
+              </w:rPr>
+              <w:t>votazione</w:t>
+            </w:r>
+          </w:p>
+        </w:tc>
+        <w:tc>
+          <w:tcPr>
+            <w:tcW w:w="7790" w:type="dxa"/>
+            <w:vAlign w:val="center"/>
+          </w:tcPr>
+          <w:p>
+            <w:pPr>
+              <w:autoSpaceDE w:val="0"/>
+              <w:autoSpaceDN w:val="0"/>
+              <w:adjustRightInd w:val="0"/>
+              <w:rPr>
+                <w:rFonts w:cstheme="minorHAnsi"/>
+                <w:color w:val="000000"/>
+                <w:sz w:val="24"/>
+                <w:szCs w:val="24"/>
+              </w:rPr>
+            </w:pPr>
+            <w:r>
+              <w:rPr>
+                <w:rFonts w:cstheme="minorHAnsi"/>
+                <w:color w:val="000000"/>
+                <w:sz w:val="24"/>
+                <w:szCs w:val="24"/>
+              </w:rPr>
+              <w:t xml:space="preserve">Questo servizio consente </w:t>
+            </w:r>
+            <w:r>
+              <w:rPr>
+                <w:rFonts w:cstheme="minorHAnsi"/>
+                <w:color w:val="000000"/>
+                <w:sz w:val="24"/>
+                <w:szCs w:val="24"/>
+              </w:rPr>
+              <w:t xml:space="preserve">l’aggiunta di una </w:t>
+            </w:r>
+            <w:r>
+              <w:rPr>
+                <w:rFonts w:cstheme="minorHAnsi"/>
+                <w:color w:val="000000"/>
+                <w:sz w:val="24"/>
+                <w:szCs w:val="24"/>
+              </w:rPr>
+              <w:t>votazione da parte di un utente riguardo ad uno specifico gioco.</w:t>
+            </w:r>
+          </w:p>
+        </w:tc>
+      </w:tr>
+      <w:tr>
+        <w:tc>
+          <w:tcPr>
+            <w:tcW w:w="1838" w:type="dxa"/>
+            <w:shd w:val="clear" w:color="auto" w:fill="D9D9D9" w:themeFill="background1" w:themeFillShade="D9"/>
+            <w:vAlign w:val="center"/>
+          </w:tcPr>
+          <w:p>
+            <w:pPr>
+              <w:autoSpaceDE w:val="0"/>
+              <w:autoSpaceDN w:val="0"/>
+              <w:adjustRightInd w:val="0"/>
+              <w:jc w:val="center"/>
+              <w:rPr>
+                <w:rFonts w:cstheme="minorHAnsi"/>
+                <w:b/>
+                <w:bCs/>
+                <w:color w:val="000000"/>
+                <w:sz w:val="24"/>
+                <w:szCs w:val="24"/>
+              </w:rPr>
+            </w:pPr>
+            <w:r>
+              <w:rPr>
+                <w:rFonts w:cstheme="minorHAnsi"/>
+                <w:b/>
+                <w:bCs/>
+                <w:color w:val="000000"/>
+                <w:sz w:val="24"/>
+                <w:szCs w:val="24"/>
+              </w:rPr>
+              <w:t>Ricerca votazione</w:t>
+            </w:r>
+          </w:p>
+        </w:tc>
+        <w:tc>
+          <w:tcPr>
+            <w:tcW w:w="7790" w:type="dxa"/>
+            <w:vAlign w:val="center"/>
+          </w:tcPr>
+          <w:p>
+            <w:pPr>
+              <w:autoSpaceDE w:val="0"/>
+              <w:autoSpaceDN w:val="0"/>
+              <w:adjustRightInd w:val="0"/>
+              <w:rPr>
+                <w:rFonts w:cstheme="minorHAnsi"/>
+                <w:color w:val="000000"/>
+                <w:sz w:val="24"/>
+                <w:szCs w:val="24"/>
+              </w:rPr>
+            </w:pPr>
+            <w:r>
+              <w:rPr>
+                <w:rFonts w:cstheme="minorHAnsi"/>
+                <w:color w:val="000000"/>
+                <w:sz w:val="24"/>
+                <w:szCs w:val="24"/>
+              </w:rPr>
+              <w:t>Questo servizio consente la ricerca della presenza di una votazione di un utente riguardo un determinato gioco.</w:t>
+            </w:r>
+            <w:bookmarkStart w:id="0" w:name="_GoBack"/>
+            <w:bookmarkEnd w:id="0"/>
           </w:p>
         </w:tc>
       </w:tr>
@@ -11447,7 +12316,7 @@
 </file>
 
 <file path=customXml/itemProps1.xml><?xml version="1.0" encoding="utf-8"?>
-<ds:datastoreItem xmlns:ds="http://schemas.openxmlformats.org/officeDocument/2006/customXml" ds:itemID="{9EBF9307-ADD5-4F35-8DA3-0B4502F12BE6}">
+<ds:datastoreItem xmlns:ds="http://schemas.openxmlformats.org/officeDocument/2006/customXml" ds:itemID="{2E6D11B0-E0C7-45CC-B47F-795A4C46C9D5}">
   <ds:schemaRefs>
     <ds:schemaRef ds:uri="http://schemas.openxmlformats.org/officeDocument/2006/bibliography"/>
   </ds:schemaRefs>

</xml_diff>